<commit_message>
Trazability Matrix y Documentación actualizados, test plan agregado
</commit_message>
<xml_diff>
--- a/docs/project/Documentación.docx
+++ b/docs/project/Documentación.docx
@@ -4,9 +4,112 @@
   <w:body>
     <w:p>
       <w:pPr>
+        <w:pStyle w:val="Title"/>
+        <w:jc w:val="center"/>
+      </w:pPr>
+    </w:p>
+    <w:p/>
+    <w:p/>
+    <w:p/>
+    <w:p/>
+    <w:p/>
+    <w:p/>
+    <w:p>
+      <w:pPr>
+        <w:pStyle w:val="Title"/>
+        <w:jc w:val="right"/>
+        <w:rPr>
+          <w:lang w:val="es-MX"/>
+        </w:rPr>
+      </w:pPr>
+      <w:bookmarkStart w:id="0" w:name="_heading=h.tyjcwt" w:colFirst="0" w:colLast="0"/>
+      <w:bookmarkEnd w:id="0"/>
+      <w:r>
+        <w:rPr>
+          <w:lang w:val="es-MX"/>
+        </w:rPr>
+        <w:t xml:space="preserve">Framework UI </w:t>
+      </w:r>
+      <w:proofErr w:type="spellStart"/>
+      <w:r>
+        <w:rPr>
+          <w:lang w:val="es-MX"/>
+        </w:rPr>
+        <w:t>Automator</w:t>
+      </w:r>
+      <w:proofErr w:type="spellEnd"/>
+      <w:r>
+        <w:rPr>
+          <w:lang w:val="es-MX"/>
+        </w:rPr>
+        <w:br/>
+      </w:r>
+      <w:r>
+        <w:rPr>
+          <w:lang w:val="es-MX"/>
+        </w:rPr>
+        <w:t>Do</w:t>
+      </w:r>
+      <w:r>
+        <w:rPr>
+          <w:lang w:val="es-MX"/>
+        </w:rPr>
+        <w:t>cumentación</w:t>
+      </w:r>
+    </w:p>
+    <w:p/>
+    <w:p/>
+    <w:p/>
+    <w:p/>
+    <w:p/>
+    <w:p>
+      <w:pPr>
+        <w:pStyle w:val="Title"/>
+        <w:jc w:val="right"/>
+        <w:rPr>
+          <w:sz w:val="36"/>
+          <w:szCs w:val="36"/>
+        </w:rPr>
+      </w:pPr>
+      <w:bookmarkStart w:id="1" w:name="_heading=h.3dy6vkm" w:colFirst="0" w:colLast="0"/>
+      <w:bookmarkEnd w:id="1"/>
+      <w:r>
+        <w:rPr>
+          <w:sz w:val="36"/>
+          <w:szCs w:val="36"/>
+          <w:lang w:val="es-MX"/>
+        </w:rPr>
+        <w:br/>
+      </w:r>
+      <w:r>
+        <w:rPr>
+          <w:sz w:val="36"/>
+          <w:szCs w:val="36"/>
+        </w:rPr>
+        <w:t>22 de mayo de 2020</w:t>
+      </w:r>
+    </w:p>
+    <w:p/>
+    <w:p>
+      <w:pPr>
+        <w:jc w:val="center"/>
+      </w:pPr>
+    </w:p>
+    <w:p/>
+    <w:p>
+      <w:pPr>
+        <w:spacing w:line="240" w:lineRule="auto"/>
+      </w:pPr>
+      <w:r>
+        <w:br w:type="page"/>
+      </w:r>
+    </w:p>
+    <w:p>
+      <w:pPr>
         <w:pStyle w:val="Heading1"/>
       </w:pPr>
       <w:r>
+        <w:lastRenderedPageBreak/>
         <w:t>Documentación</w:t>
       </w:r>
     </w:p>
@@ -17,6 +120,24 @@
       <w:r>
         <w:t>Arquitectura de Software</w:t>
       </w:r>
+    </w:p>
+    <w:p>
+      <w:pPr>
+        <w:pStyle w:val="Heading3"/>
+      </w:pPr>
+      <w:proofErr w:type="spellStart"/>
+      <w:r>
+        <w:t>Ui</w:t>
+      </w:r>
+      <w:proofErr w:type="spellEnd"/>
+      <w:r>
+        <w:t xml:space="preserve"> </w:t>
+      </w:r>
+      <w:proofErr w:type="spellStart"/>
+      <w:r>
+        <w:t>Automator</w:t>
+      </w:r>
+      <w:proofErr w:type="spellEnd"/>
     </w:p>
     <w:p>
       <w:r>
@@ -435,6 +556,541 @@
     </w:p>
     <w:p>
       <w:pPr>
+        <w:pStyle w:val="Heading3"/>
+      </w:pPr>
+      <w:proofErr w:type="spellStart"/>
+      <w:r>
+        <w:t>Twilio</w:t>
+      </w:r>
+      <w:proofErr w:type="spellEnd"/>
+    </w:p>
+    <w:p>
+      <w:r>
+        <w:rPr>
+          <w:noProof/>
+        </w:rPr>
+        <mc:AlternateContent>
+          <mc:Choice Requires="wpc">
+            <w:drawing>
+              <wp:inline distT="0" distB="0" distL="0" distR="0" wp14:anchorId="364B0DD7" wp14:editId="52625CB2">
+                <wp:extent cx="5263515" cy="2705100"/>
+                <wp:effectExtent l="0" t="0" r="0" b="0"/>
+                <wp:docPr id="21" name="Canvas 21"/>
+                <wp:cNvGraphicFramePr>
+                  <a:graphicFrameLocks xmlns:a="http://schemas.openxmlformats.org/drawingml/2006/main" noChangeAspect="1"/>
+                </wp:cNvGraphicFramePr>
+                <a:graphic xmlns:a="http://schemas.openxmlformats.org/drawingml/2006/main">
+                  <a:graphicData uri="http://schemas.microsoft.com/office/word/2010/wordprocessingCanvas">
+                    <wpc:wpc>
+                      <wpc:bg>
+                        <a:solidFill>
+                          <a:prstClr val="white"/>
+                        </a:solidFill>
+                      </wpc:bg>
+                      <wpc:whole/>
+                      <wps:wsp>
+                        <wps:cNvPr id="9" name="Flowchart: Multidocument 9" descr="Python Scripts"/>
+                        <wps:cNvSpPr/>
+                        <wps:spPr>
+                          <a:xfrm>
+                            <a:off x="133350" y="476250"/>
+                            <a:ext cx="1123950" cy="923925"/>
+                          </a:xfrm>
+                          <a:prstGeom prst="flowChartMultidocument">
+                            <a:avLst/>
+                          </a:prstGeom>
+                        </wps:spPr>
+                        <wps:style>
+                          <a:lnRef idx="2">
+                            <a:schemeClr val="accent1"/>
+                          </a:lnRef>
+                          <a:fillRef idx="1">
+                            <a:schemeClr val="lt1"/>
+                          </a:fillRef>
+                          <a:effectRef idx="0">
+                            <a:schemeClr val="accent1"/>
+                          </a:effectRef>
+                          <a:fontRef idx="minor">
+                            <a:schemeClr val="dk1"/>
+                          </a:fontRef>
+                        </wps:style>
+                        <wps:txbx>
+                          <w:txbxContent>
+                            <w:p>
+                              <w:pPr>
+                                <w:jc w:val="center"/>
+                              </w:pPr>
+                              <w:r>
+                                <w:t>Python Scripts</w:t>
+                              </w:r>
+                            </w:p>
+                          </w:txbxContent>
+                        </wps:txbx>
+                        <wps:bodyPr rot="0" spcFirstLastPara="0" vertOverflow="overflow" horzOverflow="overflow" vert="horz" wrap="square" lIns="91440" tIns="45720" rIns="91440" bIns="45720" numCol="1" spcCol="0" rtlCol="0" fromWordArt="0" anchor="ctr" anchorCtr="0" forceAA="0" compatLnSpc="1">
+                          <a:prstTxWarp prst="textNoShape">
+                            <a:avLst/>
+                          </a:prstTxWarp>
+                          <a:noAutofit/>
+                        </wps:bodyPr>
+                      </wps:wsp>
+                      <wps:wsp>
+                        <wps:cNvPr id="10" name="Pentagon 10"/>
+                        <wps:cNvSpPr/>
+                        <wps:spPr>
+                          <a:xfrm>
+                            <a:off x="1990725" y="361951"/>
+                            <a:ext cx="1343025" cy="1257300"/>
+                          </a:xfrm>
+                          <a:prstGeom prst="pentagon">
+                            <a:avLst/>
+                          </a:prstGeom>
+                        </wps:spPr>
+                        <wps:style>
+                          <a:lnRef idx="2">
+                            <a:schemeClr val="accent1"/>
+                          </a:lnRef>
+                          <a:fillRef idx="1">
+                            <a:schemeClr val="lt1"/>
+                          </a:fillRef>
+                          <a:effectRef idx="0">
+                            <a:schemeClr val="accent1"/>
+                          </a:effectRef>
+                          <a:fontRef idx="minor">
+                            <a:schemeClr val="dk1"/>
+                          </a:fontRef>
+                        </wps:style>
+                        <wps:txbx>
+                          <w:txbxContent>
+                            <w:p>
+                              <w:pPr>
+                                <w:jc w:val="center"/>
+                              </w:pPr>
+                              <w:r>
+                                <w:t xml:space="preserve">UI </w:t>
+                              </w:r>
+                              <w:proofErr w:type="spellStart"/>
+                              <w:r>
+                                <w:t>Automator</w:t>
+                              </w:r>
+                              <w:proofErr w:type="spellEnd"/>
+                            </w:p>
+                          </w:txbxContent>
+                        </wps:txbx>
+                        <wps:bodyPr rot="0" spcFirstLastPara="0" vertOverflow="overflow" horzOverflow="overflow" vert="horz" wrap="square" lIns="91440" tIns="45720" rIns="91440" bIns="45720" numCol="1" spcCol="0" rtlCol="0" fromWordArt="0" anchor="ctr" anchorCtr="0" forceAA="0" compatLnSpc="1">
+                          <a:prstTxWarp prst="textNoShape">
+                            <a:avLst/>
+                          </a:prstTxWarp>
+                          <a:noAutofit/>
+                        </wps:bodyPr>
+                      </wps:wsp>
+                      <wps:wsp>
+                        <wps:cNvPr id="12" name="Flowchart: Alternate Process 12"/>
+                        <wps:cNvSpPr/>
+                        <wps:spPr>
+                          <a:xfrm>
+                            <a:off x="4000500" y="228601"/>
+                            <a:ext cx="1057275" cy="1543050"/>
+                          </a:xfrm>
+                          <a:prstGeom prst="flowChartAlternateProcess">
+                            <a:avLst/>
+                          </a:prstGeom>
+                        </wps:spPr>
+                        <wps:style>
+                          <a:lnRef idx="2">
+                            <a:schemeClr val="accent1"/>
+                          </a:lnRef>
+                          <a:fillRef idx="1">
+                            <a:schemeClr val="lt1"/>
+                          </a:fillRef>
+                          <a:effectRef idx="0">
+                            <a:schemeClr val="accent1"/>
+                          </a:effectRef>
+                          <a:fontRef idx="minor">
+                            <a:schemeClr val="dk1"/>
+                          </a:fontRef>
+                        </wps:style>
+                        <wps:txbx>
+                          <w:txbxContent>
+                            <w:p>
+                              <w:pPr>
+                                <w:jc w:val="center"/>
+                              </w:pPr>
+                              <w:r>
+                                <w:t xml:space="preserve">Android </w:t>
+                              </w:r>
+                              <w:proofErr w:type="spellStart"/>
+                              <w:r>
+                                <w:t>Cellphone</w:t>
+                              </w:r>
+                              <w:proofErr w:type="spellEnd"/>
+                            </w:p>
+                          </w:txbxContent>
+                        </wps:txbx>
+                        <wps:bodyPr rot="0" spcFirstLastPara="0" vertOverflow="overflow" horzOverflow="overflow" vert="horz" wrap="square" lIns="91440" tIns="45720" rIns="91440" bIns="45720" numCol="1" spcCol="0" rtlCol="0" fromWordArt="0" anchor="ctr" anchorCtr="0" forceAA="0" compatLnSpc="1">
+                          <a:prstTxWarp prst="textNoShape">
+                            <a:avLst/>
+                          </a:prstTxWarp>
+                          <a:noAutofit/>
+                        </wps:bodyPr>
+                      </wps:wsp>
+                      <wps:wsp>
+                        <wps:cNvPr id="17" name="Straight Arrow Connector 17"/>
+                        <wps:cNvCnPr/>
+                        <wps:spPr>
+                          <a:xfrm flipV="1">
+                            <a:off x="1257300" y="842196"/>
+                            <a:ext cx="733426" cy="96017"/>
+                          </a:xfrm>
+                          <a:prstGeom prst="straightConnector1">
+                            <a:avLst/>
+                          </a:prstGeom>
+                          <a:ln>
+                            <a:tailEnd type="triangle"/>
+                          </a:ln>
+                        </wps:spPr>
+                        <wps:style>
+                          <a:lnRef idx="1">
+                            <a:schemeClr val="accent1"/>
+                          </a:lnRef>
+                          <a:fillRef idx="0">
+                            <a:schemeClr val="accent1"/>
+                          </a:fillRef>
+                          <a:effectRef idx="0">
+                            <a:schemeClr val="accent1"/>
+                          </a:effectRef>
+                          <a:fontRef idx="minor">
+                            <a:schemeClr val="tx1"/>
+                          </a:fontRef>
+                        </wps:style>
+                        <wps:bodyPr/>
+                      </wps:wsp>
+                      <wps:wsp>
+                        <wps:cNvPr id="18" name="Straight Arrow Connector 18"/>
+                        <wps:cNvCnPr/>
+                        <wps:spPr>
+                          <a:xfrm>
+                            <a:off x="3333749" y="842196"/>
+                            <a:ext cx="666751" cy="157930"/>
+                          </a:xfrm>
+                          <a:prstGeom prst="straightConnector1">
+                            <a:avLst/>
+                          </a:prstGeom>
+                          <a:ln>
+                            <a:tailEnd type="triangle"/>
+                          </a:ln>
+                        </wps:spPr>
+                        <wps:style>
+                          <a:lnRef idx="1">
+                            <a:schemeClr val="accent1"/>
+                          </a:lnRef>
+                          <a:fillRef idx="0">
+                            <a:schemeClr val="accent1"/>
+                          </a:fillRef>
+                          <a:effectRef idx="0">
+                            <a:schemeClr val="accent1"/>
+                          </a:effectRef>
+                          <a:fontRef idx="minor">
+                            <a:schemeClr val="tx1"/>
+                          </a:fontRef>
+                        </wps:style>
+                        <wps:bodyPr/>
+                      </wps:wsp>
+                      <wps:wsp>
+                        <wps:cNvPr id="19" name="Straight Arrow Connector 19"/>
+                        <wps:cNvCnPr/>
+                        <wps:spPr>
+                          <a:xfrm flipH="1">
+                            <a:off x="3077254" y="1000126"/>
+                            <a:ext cx="923246" cy="619122"/>
+                          </a:xfrm>
+                          <a:prstGeom prst="straightConnector1">
+                            <a:avLst/>
+                          </a:prstGeom>
+                          <a:ln>
+                            <a:tailEnd type="triangle"/>
+                          </a:ln>
+                        </wps:spPr>
+                        <wps:style>
+                          <a:lnRef idx="1">
+                            <a:schemeClr val="accent1"/>
+                          </a:lnRef>
+                          <a:fillRef idx="0">
+                            <a:schemeClr val="accent1"/>
+                          </a:fillRef>
+                          <a:effectRef idx="0">
+                            <a:schemeClr val="accent1"/>
+                          </a:effectRef>
+                          <a:fontRef idx="minor">
+                            <a:schemeClr val="tx1"/>
+                          </a:fontRef>
+                        </wps:style>
+                        <wps:bodyPr/>
+                      </wps:wsp>
+                      <wps:wsp>
+                        <wps:cNvPr id="20" name="Straight Arrow Connector 20"/>
+                        <wps:cNvCnPr/>
+                        <wps:spPr>
+                          <a:xfrm flipH="1" flipV="1">
+                            <a:off x="1257300" y="938213"/>
+                            <a:ext cx="990600" cy="700087"/>
+                          </a:xfrm>
+                          <a:prstGeom prst="straightConnector1">
+                            <a:avLst/>
+                          </a:prstGeom>
+                          <a:ln>
+                            <a:tailEnd type="triangle"/>
+                          </a:ln>
+                        </wps:spPr>
+                        <wps:style>
+                          <a:lnRef idx="1">
+                            <a:schemeClr val="accent1"/>
+                          </a:lnRef>
+                          <a:fillRef idx="0">
+                            <a:schemeClr val="accent1"/>
+                          </a:fillRef>
+                          <a:effectRef idx="0">
+                            <a:schemeClr val="accent1"/>
+                          </a:effectRef>
+                          <a:fontRef idx="minor">
+                            <a:schemeClr val="tx1"/>
+                          </a:fontRef>
+                        </wps:style>
+                        <wps:bodyPr/>
+                      </wps:wsp>
+                      <wps:wsp>
+                        <wps:cNvPr id="22" name="Flowchart: Magnetic Disk 22"/>
+                        <wps:cNvSpPr/>
+                        <wps:spPr>
+                          <a:xfrm>
+                            <a:off x="2266950" y="1762125"/>
+                            <a:ext cx="847725" cy="876300"/>
+                          </a:xfrm>
+                          <a:prstGeom prst="flowChartMagneticDisk">
+                            <a:avLst/>
+                          </a:prstGeom>
+                        </wps:spPr>
+                        <wps:style>
+                          <a:lnRef idx="2">
+                            <a:schemeClr val="accent1"/>
+                          </a:lnRef>
+                          <a:fillRef idx="1">
+                            <a:schemeClr val="lt1"/>
+                          </a:fillRef>
+                          <a:effectRef idx="0">
+                            <a:schemeClr val="accent1"/>
+                          </a:effectRef>
+                          <a:fontRef idx="minor">
+                            <a:schemeClr val="dk1"/>
+                          </a:fontRef>
+                        </wps:style>
+                        <wps:txbx>
+                          <w:txbxContent>
+                            <w:p>
+                              <w:pPr>
+                                <w:jc w:val="center"/>
+                              </w:pPr>
+                              <w:proofErr w:type="spellStart"/>
+                              <w:r>
+                                <w:t>Twilio</w:t>
+                              </w:r>
+                              <w:proofErr w:type="spellEnd"/>
+                            </w:p>
+                          </w:txbxContent>
+                        </wps:txbx>
+                        <wps:bodyPr rot="0" spcFirstLastPara="0" vertOverflow="overflow" horzOverflow="overflow" vert="horz" wrap="square" lIns="91440" tIns="45720" rIns="91440" bIns="45720" numCol="1" spcCol="0" rtlCol="0" fromWordArt="0" anchor="ctr" anchorCtr="0" forceAA="0" compatLnSpc="1">
+                          <a:prstTxWarp prst="textNoShape">
+                            <a:avLst/>
+                          </a:prstTxWarp>
+                          <a:noAutofit/>
+                        </wps:bodyPr>
+                      </wps:wsp>
+                      <wps:wsp>
+                        <wps:cNvPr id="23" name="Connector: Elbow 23"/>
+                        <wps:cNvCnPr>
+                          <a:stCxn id="9" idx="2"/>
+                          <a:endCxn id="22" idx="2"/>
+                        </wps:cNvCnPr>
+                        <wps:spPr>
+                          <a:xfrm rot="16200000" flipH="1">
+                            <a:off x="1024514" y="957839"/>
+                            <a:ext cx="835089" cy="1649781"/>
+                          </a:xfrm>
+                          <a:prstGeom prst="bentConnector2">
+                            <a:avLst/>
+                          </a:prstGeom>
+                          <a:ln>
+                            <a:headEnd type="triangle"/>
+                            <a:tailEnd type="triangle"/>
+                          </a:ln>
+                        </wps:spPr>
+                        <wps:style>
+                          <a:lnRef idx="1">
+                            <a:schemeClr val="accent1"/>
+                          </a:lnRef>
+                          <a:fillRef idx="0">
+                            <a:schemeClr val="accent1"/>
+                          </a:fillRef>
+                          <a:effectRef idx="0">
+                            <a:schemeClr val="accent1"/>
+                          </a:effectRef>
+                          <a:fontRef idx="minor">
+                            <a:schemeClr val="tx1"/>
+                          </a:fontRef>
+                        </wps:style>
+                        <wps:bodyPr/>
+                      </wps:wsp>
+                      <wps:wsp>
+                        <wps:cNvPr id="24" name="Connector: Elbow 24"/>
+                        <wps:cNvCnPr>
+                          <a:stCxn id="12" idx="2"/>
+                          <a:endCxn id="22" idx="4"/>
+                        </wps:cNvCnPr>
+                        <wps:spPr>
+                          <a:xfrm rot="5400000">
+                            <a:off x="3607595" y="1278732"/>
+                            <a:ext cx="428624" cy="1414463"/>
+                          </a:xfrm>
+                          <a:prstGeom prst="bentConnector2">
+                            <a:avLst/>
+                          </a:prstGeom>
+                          <a:ln>
+                            <a:headEnd type="triangle"/>
+                            <a:tailEnd type="triangle"/>
+                          </a:ln>
+                        </wps:spPr>
+                        <wps:style>
+                          <a:lnRef idx="1">
+                            <a:schemeClr val="accent1"/>
+                          </a:lnRef>
+                          <a:fillRef idx="0">
+                            <a:schemeClr val="accent1"/>
+                          </a:fillRef>
+                          <a:effectRef idx="0">
+                            <a:schemeClr val="accent1"/>
+                          </a:effectRef>
+                          <a:fontRef idx="minor">
+                            <a:schemeClr val="tx1"/>
+                          </a:fontRef>
+                        </wps:style>
+                        <wps:bodyPr/>
+                      </wps:wsp>
+                    </wpc:wpc>
+                  </a:graphicData>
+                </a:graphic>
+              </wp:inline>
+            </w:drawing>
+          </mc:Choice>
+          <mc:Fallback>
+            <w:pict>
+              <v:group w14:anchorId="364B0DD7" id="Canvas 21" o:spid="_x0000_s1035" editas="canvas" style="width:414.45pt;height:213pt;mso-position-horizontal-relative:char;mso-position-vertical-relative:line" coordsize="52635,27051" o:gfxdata="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">
+                <v:shape id="_x0000_s1036" type="#_x0000_t75" style="position:absolute;width:52635;height:27051;visibility:visible;mso-wrap-style:square" filled="t">
+                  <v:fill o:detectmouseclick="t"/>
+                  <v:path o:connecttype="none"/>
+                </v:shape>
+                <v:shape id="Flowchart: Multidocument 9" o:spid="_x0000_s1037" type="#_x0000_t115" alt="Python Scripts" style="position:absolute;left:1333;top:4762;width:11240;height:9239;visibility:visible;mso-wrap-style:square;v-text-anchor:middle" o:gfxdata="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" fillcolor="white [3201]" strokecolor="#4472c4 [3204]" strokeweight="1pt">
+                  <v:textbox>
+                    <w:txbxContent>
+                      <w:p>
+                        <w:pPr>
+                          <w:jc w:val="center"/>
+                        </w:pPr>
+                        <w:r>
+                          <w:t>Python Scripts</w:t>
+                        </w:r>
+                      </w:p>
+                    </w:txbxContent>
+                  </v:textbox>
+                </v:shape>
+                <v:shape id="Pentagon 10" o:spid="_x0000_s1038" type="#_x0000_t56" style="position:absolute;left:19907;top:3619;width:13430;height:12573;visibility:visible;mso-wrap-style:square;v-text-anchor:middle" o:gfxdata="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" fillcolor="white [3201]" strokecolor="#4472c4 [3204]" strokeweight="1pt">
+                  <v:textbox>
+                    <w:txbxContent>
+                      <w:p>
+                        <w:pPr>
+                          <w:jc w:val="center"/>
+                        </w:pPr>
+                        <w:r>
+                          <w:t xml:space="preserve">UI </w:t>
+                        </w:r>
+                        <w:proofErr w:type="spellStart"/>
+                        <w:r>
+                          <w:t>Automator</w:t>
+                        </w:r>
+                        <w:proofErr w:type="spellEnd"/>
+                      </w:p>
+                    </w:txbxContent>
+                  </v:textbox>
+                </v:shape>
+                <v:shape id="Flowchart: Alternate Process 12" o:spid="_x0000_s1039" type="#_x0000_t176" style="position:absolute;left:40005;top:2286;width:10572;height:15430;visibility:visible;mso-wrap-style:square;v-text-anchor:middle" o:gfxdata="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" fillcolor="white [3201]" strokecolor="#4472c4 [3204]" strokeweight="1pt">
+                  <v:textbox>
+                    <w:txbxContent>
+                      <w:p>
+                        <w:pPr>
+                          <w:jc w:val="center"/>
+                        </w:pPr>
+                        <w:r>
+                          <w:t xml:space="preserve">Android </w:t>
+                        </w:r>
+                        <w:proofErr w:type="spellStart"/>
+                        <w:r>
+                          <w:t>Cellphone</w:t>
+                        </w:r>
+                        <w:proofErr w:type="spellEnd"/>
+                      </w:p>
+                    </w:txbxContent>
+                  </v:textbox>
+                </v:shape>
+                <v:shape id="Straight Arrow Connector 17" o:spid="_x0000_s1040" type="#_x0000_t32" style="position:absolute;left:12573;top:8421;width:7334;height:961;flip:y;visibility:visible;mso-wrap-style:square" o:connectortype="straight" o:gfxdata="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" strokecolor="#4472c4 [3204]" strokeweight=".5pt">
+                  <v:stroke endarrow="block" joinstyle="miter"/>
+                </v:shape>
+                <v:shape id="Straight Arrow Connector 18" o:spid="_x0000_s1041" type="#_x0000_t32" style="position:absolute;left:33337;top:8421;width:6668;height:1580;visibility:visible;mso-wrap-style:square" o:connectortype="straight" o:gfxdata="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" strokecolor="#4472c4 [3204]" strokeweight=".5pt">
+                  <v:stroke endarrow="block" joinstyle="miter"/>
+                </v:shape>
+                <v:shape id="Straight Arrow Connector 19" o:spid="_x0000_s1042" type="#_x0000_t32" style="position:absolute;left:30772;top:10001;width:9233;height:6191;flip:x;visibility:visible;mso-wrap-style:square" o:connectortype="straight" o:gfxdata="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" strokecolor="#4472c4 [3204]" strokeweight=".5pt">
+                  <v:stroke endarrow="block" joinstyle="miter"/>
+                </v:shape>
+                <v:shape id="Straight Arrow Connector 20" o:spid="_x0000_s1043" type="#_x0000_t32" style="position:absolute;left:12573;top:9382;width:9906;height:7001;flip:x y;visibility:visible;mso-wrap-style:square" o:connectortype="straight" o:gfxdata="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" strokecolor="#4472c4 [3204]" strokeweight=".5pt">
+                  <v:stroke endarrow="block" joinstyle="miter"/>
+                </v:shape>
+                <v:shapetype id="_x0000_t132" coordsize="21600,21600" o:spt="132" path="m10800,qx,3391l,18209qy10800,21600,21600,18209l21600,3391qy10800,xem,3391nfqy10800,6782,21600,3391e">
+                  <v:path o:extrusionok="f" gradientshapeok="t" o:connecttype="custom" o:connectlocs="10800,6782;10800,0;0,10800;10800,21600;21600,10800" o:connectangles="270,270,180,90,0" textboxrect="0,6782,21600,18209"/>
+                </v:shapetype>
+                <v:shape id="Flowchart: Magnetic Disk 22" o:spid="_x0000_s1044" type="#_x0000_t132" style="position:absolute;left:22669;top:17621;width:8477;height:8763;visibility:visible;mso-wrap-style:square;v-text-anchor:middle" o:gfxdata="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" fillcolor="white [3201]" strokecolor="#4472c4 [3204]" strokeweight="1pt">
+                  <v:stroke joinstyle="miter"/>
+                  <v:textbox>
+                    <w:txbxContent>
+                      <w:p>
+                        <w:pPr>
+                          <w:jc w:val="center"/>
+                        </w:pPr>
+                        <w:proofErr w:type="spellStart"/>
+                        <w:r>
+                          <w:t>Twilio</w:t>
+                        </w:r>
+                        <w:proofErr w:type="spellEnd"/>
+                      </w:p>
+                    </w:txbxContent>
+                  </v:textbox>
+                </v:shape>
+                <v:shapetype id="_x0000_t33" coordsize="21600,21600" o:spt="33" o:oned="t" path="m,l21600,r,21600e" filled="f">
+                  <v:stroke joinstyle="miter"/>
+                  <v:path arrowok="t" fillok="f" o:connecttype="none"/>
+                  <o:lock v:ext="edit" shapetype="t"/>
+                </v:shapetype>
+                <v:shape id="Connector: Elbow 23" o:spid="_x0000_s1045" type="#_x0000_t33" style="position:absolute;left:10244;top:9578;width:8351;height:16498;rotation:90;flip:x;visibility:visible;mso-wrap-style:square" o:connectortype="elbow" o:gfxdata="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" strokecolor="#4472c4 [3204]" strokeweight=".5pt">
+                  <v:stroke startarrow="block" endarrow="block"/>
+                </v:shape>
+                <v:shape id="Connector: Elbow 24" o:spid="_x0000_s1046" type="#_x0000_t33" style="position:absolute;left:36076;top:12786;width:4286;height:14145;rotation:90;visibility:visible;mso-wrap-style:square" o:connectortype="elbow" o:gfxdata="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" strokecolor="#4472c4 [3204]" strokeweight=".5pt">
+                  <v:stroke startarrow="block" endarrow="block"/>
+                </v:shape>
+                <w10:anchorlock/>
+              </v:group>
+            </w:pict>
+          </mc:Fallback>
+        </mc:AlternateContent>
+      </w:r>
+    </w:p>
+    <w:p>
+      <w:pPr>
         <w:pStyle w:val="Heading2"/>
       </w:pPr>
       <w:r>
@@ -471,22 +1127,13 @@
           <w:b/>
           <w:bCs/>
         </w:rPr>
-        <w:t>read_</w:t>
-      </w:r>
-      <w:proofErr w:type="gramStart"/>
-      <w:r>
-        <w:rPr>
-          <w:b/>
-          <w:bCs/>
-        </w:rPr>
-        <w:t>device</w:t>
+        <w:t>read_device</w:t>
       </w:r>
       <w:proofErr w:type="spellEnd"/>
       <w:r>
         <w:t>(</w:t>
       </w:r>
       <w:proofErr w:type="spellStart"/>
-      <w:proofErr w:type="gramEnd"/>
       <w:r>
         <w:t>int</w:t>
       </w:r>
@@ -540,23 +1187,11 @@
           <w:b/>
           <w:bCs/>
         </w:rPr>
-        <w:t>read_</w:t>
-      </w:r>
-      <w:proofErr w:type="gramStart"/>
-      <w:r>
-        <w:rPr>
-          <w:b/>
-          <w:bCs/>
-        </w:rPr>
-        <w:t>devices</w:t>
-      </w:r>
-      <w:proofErr w:type="spellEnd"/>
-      <w:r>
-        <w:t>(</w:t>
-      </w:r>
-      <w:proofErr w:type="gramEnd"/>
-      <w:r>
-        <w:t xml:space="preserve">) -&gt; </w:t>
+        <w:t>read_devices</w:t>
+      </w:r>
+      <w:proofErr w:type="spellEnd"/>
+      <w:r>
+        <w:t xml:space="preserve">() -&gt; </w:t>
       </w:r>
       <w:proofErr w:type="spellStart"/>
       <w:r>
@@ -600,22 +1235,13 @@
           <w:b/>
           <w:bCs/>
         </w:rPr>
-        <w:t>adb_</w:t>
-      </w:r>
-      <w:proofErr w:type="gramStart"/>
-      <w:r>
-        <w:rPr>
-          <w:b/>
-          <w:bCs/>
-        </w:rPr>
-        <w:t>call</w:t>
+        <w:t>adb_call</w:t>
       </w:r>
       <w:proofErr w:type="spellEnd"/>
       <w:r>
         <w:t>(</w:t>
       </w:r>
       <w:proofErr w:type="spellStart"/>
-      <w:proofErr w:type="gramEnd"/>
       <w:r>
         <w:t>phone_number</w:t>
       </w:r>
@@ -710,6 +1336,34 @@
     <w:p>
       <w:r>
         <w:t>Incluye diferentes diccionarios que son utilizados por otras librerías.</w:t>
+      </w:r>
+    </w:p>
+    <w:p>
+      <w:pPr>
+        <w:pStyle w:val="Heading3"/>
+      </w:pPr>
+      <w:r>
+        <w:lastRenderedPageBreak/>
+        <w:t>credentials.py</w:t>
+      </w:r>
+    </w:p>
+    <w:p>
+      <w:r>
+        <w:t>Incluye las c</w:t>
+      </w:r>
+      <w:r>
+        <w:t xml:space="preserve">redenciales para </w:t>
+      </w:r>
+      <w:proofErr w:type="spellStart"/>
+      <w:r>
+        <w:t>twili</w:t>
+      </w:r>
+      <w:r>
+        <w:t>o</w:t>
+      </w:r>
+      <w:proofErr w:type="spellEnd"/>
+      <w:r>
+        <w:t>.</w:t>
       </w:r>
     </w:p>
     <w:p>
@@ -747,22 +1401,13 @@
           <w:b/>
           <w:bCs/>
         </w:rPr>
-        <w:t>adb_ui_</w:t>
-      </w:r>
-      <w:proofErr w:type="gramStart"/>
-      <w:r>
-        <w:rPr>
-          <w:b/>
-          <w:bCs/>
-        </w:rPr>
-        <w:t>call</w:t>
+        <w:t>adb_ui_call</w:t>
       </w:r>
       <w:proofErr w:type="spellEnd"/>
       <w:r>
         <w:t>(</w:t>
       </w:r>
       <w:proofErr w:type="spellStart"/>
-      <w:proofErr w:type="gramEnd"/>
       <w:r>
         <w:t>p</w:t>
       </w:r>
@@ -872,23 +1517,11 @@
           <w:b/>
           <w:bCs/>
         </w:rPr>
-        <w:t>adb_ui_</w:t>
-      </w:r>
-      <w:proofErr w:type="gramStart"/>
-      <w:r>
-        <w:rPr>
-          <w:b/>
-          <w:bCs/>
-        </w:rPr>
-        <w:t>wifi</w:t>
-      </w:r>
-      <w:proofErr w:type="spellEnd"/>
-      <w:r>
-        <w:t>(</w:t>
-      </w:r>
-      <w:proofErr w:type="gramEnd"/>
-      <w:r>
-        <w:t xml:space="preserve">status: {0,1}, </w:t>
+        <w:t>adb_ui_wifi</w:t>
+      </w:r>
+      <w:proofErr w:type="spellEnd"/>
+      <w:r>
+        <w:t xml:space="preserve">(status: {0,1}, </w:t>
       </w:r>
       <w:proofErr w:type="spellStart"/>
       <w:r>
@@ -932,55 +1565,425 @@
           <w:b/>
           <w:bCs/>
         </w:rPr>
-        <w:t>adb_ui_</w:t>
-      </w:r>
-      <w:proofErr w:type="gramStart"/>
+        <w:t>adb_ui_calculator</w:t>
+      </w:r>
+      <w:proofErr w:type="spellEnd"/>
+      <w:r>
+        <w:t>(operand1</w:t>
+      </w:r>
+      <w:r>
+        <w:t xml:space="preserve">: </w:t>
+      </w:r>
+      <w:proofErr w:type="spellStart"/>
+      <w:r>
+        <w:t>number</w:t>
+      </w:r>
+      <w:proofErr w:type="spellEnd"/>
+      <w:r>
+        <w:t xml:space="preserve">, </w:t>
+      </w:r>
+      <w:proofErr w:type="spellStart"/>
+      <w:r>
+        <w:t>operator</w:t>
+      </w:r>
+      <w:proofErr w:type="spellEnd"/>
+      <w:r>
+        <w:t>:{-,+,*,/}</w:t>
+      </w:r>
+      <w:r>
+        <w:t>, operand2</w:t>
+      </w:r>
+      <w:r>
+        <w:t>:number</w:t>
+      </w:r>
+      <w:r>
+        <w:t xml:space="preserve">, </w:t>
+      </w:r>
+      <w:proofErr w:type="spellStart"/>
+      <w:r>
+        <w:t>device</w:t>
+      </w:r>
+      <w:proofErr w:type="spellEnd"/>
+      <w:r>
+        <w:t xml:space="preserve">: </w:t>
+      </w:r>
+      <w:proofErr w:type="spellStart"/>
+      <w:r>
+        <w:t>uiautomator.device</w:t>
+      </w:r>
+      <w:proofErr w:type="spellEnd"/>
+      <w:r>
+        <w:t>): Simula una o</w:t>
+      </w:r>
+      <w:r>
+        <w:t>peración dada los operandos y los operadores, soporta números negativos y decimales.</w:t>
+      </w:r>
+    </w:p>
+    <w:p>
+      <w:pPr>
+        <w:pStyle w:val="ListParagraph"/>
+        <w:numPr>
+          <w:ilvl w:val="0"/>
+          <w:numId w:val="2"/>
+        </w:numPr>
+      </w:pPr>
+      <w:proofErr w:type="spellStart"/>
       <w:r>
         <w:rPr>
           <w:b/>
           <w:bCs/>
         </w:rPr>
-        <w:t>calculator</w:t>
+        <w:t>adb_ui_voice_message</w:t>
       </w:r>
       <w:proofErr w:type="spellEnd"/>
       <w:r>
         <w:t>(</w:t>
       </w:r>
-      <w:proofErr w:type="gramEnd"/>
-      <w:r>
-        <w:t xml:space="preserve">operand1, </w:t>
-      </w:r>
-      <w:proofErr w:type="spellStart"/>
-      <w:r>
-        <w:t>operator</w:t>
-      </w:r>
-      <w:proofErr w:type="spellEnd"/>
-      <w:r>
-        <w:t xml:space="preserve">, operand2, </w:t>
-      </w:r>
       <w:proofErr w:type="spellStart"/>
       <w:r>
         <w:t>device</w:t>
       </w:r>
       <w:proofErr w:type="spellEnd"/>
       <w:r>
-        <w:t>, serial): Simula una o</w:t>
-      </w:r>
-      <w:r>
-        <w:t>peración dada los operandos y los operadores, soporta números negativos y decimales.</w:t>
-      </w:r>
-    </w:p>
-    <w:p>
-      <w:pPr>
-        <w:rPr>
-          <w:rFonts w:asciiTheme="majorHAnsi" w:eastAsiaTheme="majorEastAsia" w:hAnsiTheme="majorHAnsi" w:cstheme="majorBidi"/>
-          <w:i/>
-          <w:iCs/>
-          <w:color w:val="2F5496" w:themeColor="accent1" w:themeShade="BF"/>
-        </w:rPr>
-      </w:pPr>
-      <w:r>
-        <w:br w:type="page"/>
+        <w:t xml:space="preserve">: </w:t>
+      </w:r>
+      <w:proofErr w:type="spellStart"/>
+      <w:r>
+        <w:t>uiautomator.device</w:t>
+      </w:r>
+      <w:proofErr w:type="spellEnd"/>
+      <w:r>
+        <w:t>): Verifica si e</w:t>
+      </w:r>
+      <w:r>
+        <w:t>l celular tiene una notificación de mensaje de voz.</w:t>
+      </w:r>
+    </w:p>
+    <w:p>
+      <w:pPr>
+        <w:pStyle w:val="Heading3"/>
+      </w:pPr>
+      <w:r>
+        <w:t>twilio_utils.py</w:t>
+      </w:r>
+    </w:p>
+    <w:p>
+      <w:r>
+        <w:t xml:space="preserve">Incluye métodos usando el api de </w:t>
+      </w:r>
+      <w:proofErr w:type="spellStart"/>
+      <w:r>
+        <w:t>twilio</w:t>
+      </w:r>
+      <w:proofErr w:type="spellEnd"/>
+      <w:r>
+        <w:t>:</w:t>
+      </w:r>
+    </w:p>
+    <w:p>
+      <w:pPr>
+        <w:pStyle w:val="ListParagraph"/>
+        <w:numPr>
+          <w:ilvl w:val="0"/>
+          <w:numId w:val="7"/>
+        </w:numPr>
+      </w:pPr>
+      <w:proofErr w:type="spellStart"/>
+      <w:r>
+        <w:rPr>
+          <w:b/>
+          <w:bCs/>
+        </w:rPr>
+        <w:t>make_call</w:t>
+      </w:r>
+      <w:proofErr w:type="spellEnd"/>
+      <w:r>
+        <w:t>(</w:t>
+      </w:r>
+      <w:proofErr w:type="spellStart"/>
+      <w:r>
+        <w:t>message</w:t>
+      </w:r>
+      <w:proofErr w:type="spellEnd"/>
+      <w:r>
+        <w:t xml:space="preserve">: </w:t>
+      </w:r>
+      <w:proofErr w:type="spellStart"/>
+      <w:r>
+        <w:t>string</w:t>
+      </w:r>
+      <w:proofErr w:type="spellEnd"/>
+      <w:r>
+        <w:t>, _</w:t>
+      </w:r>
+      <w:proofErr w:type="spellStart"/>
+      <w:r>
+        <w:t>to</w:t>
+      </w:r>
+      <w:proofErr w:type="spellEnd"/>
+      <w:r>
+        <w:t xml:space="preserve">: </w:t>
+      </w:r>
+      <w:proofErr w:type="spellStart"/>
+      <w:r>
+        <w:t>number</w:t>
+      </w:r>
+      <w:proofErr w:type="spellEnd"/>
+      <w:r>
+        <w:t>, _</w:t>
+      </w:r>
+      <w:proofErr w:type="spellStart"/>
+      <w:r>
+        <w:t>from</w:t>
+      </w:r>
+      <w:proofErr w:type="spellEnd"/>
+      <w:r>
+        <w:t xml:space="preserve">: </w:t>
+      </w:r>
+      <w:proofErr w:type="spellStart"/>
+      <w:r>
+        <w:t>number</w:t>
+      </w:r>
+      <w:proofErr w:type="spellEnd"/>
+      <w:r>
+        <w:t>): Genera un mensaje de voz desde _</w:t>
+      </w:r>
+      <w:proofErr w:type="spellStart"/>
+      <w:r>
+        <w:t>from</w:t>
+      </w:r>
+      <w:proofErr w:type="spellEnd"/>
+      <w:r>
+        <w:t xml:space="preserve"> hacia _</w:t>
+      </w:r>
+      <w:proofErr w:type="spellStart"/>
+      <w:r>
+        <w:t>to</w:t>
+      </w:r>
+      <w:proofErr w:type="spellEnd"/>
+      <w:r>
+        <w:t xml:space="preserve"> con el a</w:t>
+      </w:r>
+      <w:r>
+        <w:t xml:space="preserve">udio de </w:t>
+      </w:r>
+      <w:proofErr w:type="spellStart"/>
+      <w:r>
+        <w:t>message</w:t>
+      </w:r>
+      <w:proofErr w:type="spellEnd"/>
+      <w:r>
+        <w:t>, el receptor no debe contestar la llamada.</w:t>
+      </w:r>
+    </w:p>
+    <w:p>
+      <w:pPr>
+        <w:pStyle w:val="Heading3"/>
+        <w:rPr>
+          <w:lang w:val="en-US"/>
+        </w:rPr>
+      </w:pPr>
+      <w:r>
+        <w:rPr>
+          <w:lang w:val="en-US"/>
+        </w:rPr>
+        <w:t>logger.py</w:t>
+      </w:r>
+    </w:p>
+    <w:p>
+      <w:pPr>
+        <w:pStyle w:val="ListParagraph"/>
+        <w:numPr>
+          <w:ilvl w:val="0"/>
+          <w:numId w:val="7"/>
+        </w:numPr>
+        <w:rPr>
+          <w:lang w:val="en-US"/>
+        </w:rPr>
+      </w:pPr>
+      <w:proofErr w:type="spellStart"/>
+      <w:r>
+        <w:rPr>
+          <w:b/>
+          <w:bCs/>
+          <w:lang w:val="en-US"/>
+        </w:rPr>
+        <w:t>create_file</w:t>
+      </w:r>
+      <w:proofErr w:type="spellEnd"/>
+      <w:r>
+        <w:rPr>
+          <w:lang w:val="en-US"/>
+        </w:rPr>
+        <w:t>(</w:t>
+      </w:r>
+      <w:proofErr w:type="spellStart"/>
+      <w:r>
+        <w:rPr>
+          <w:lang w:val="en-US"/>
+        </w:rPr>
+        <w:t>file_name</w:t>
+      </w:r>
+      <w:proofErr w:type="spellEnd"/>
+      <w:r>
+        <w:rPr>
+          <w:lang w:val="en-US"/>
+        </w:rPr>
+        <w:t xml:space="preserve">: string, headers: list&lt;string&gt;): </w:t>
+      </w:r>
+      <w:proofErr w:type="spellStart"/>
+      <w:r>
+        <w:rPr>
+          <w:lang w:val="en-US"/>
+        </w:rPr>
+        <w:t>Crea</w:t>
+      </w:r>
+      <w:proofErr w:type="spellEnd"/>
+      <w:r>
+        <w:rPr>
+          <w:lang w:val="en-US"/>
+        </w:rPr>
+        <w:t xml:space="preserve"> un </w:t>
+      </w:r>
+      <w:proofErr w:type="spellStart"/>
+      <w:r>
+        <w:rPr>
+          <w:lang w:val="en-US"/>
+        </w:rPr>
+        <w:t>archivo</w:t>
+      </w:r>
+      <w:proofErr w:type="spellEnd"/>
+      <w:r>
+        <w:rPr>
+          <w:lang w:val="en-US"/>
+        </w:rPr>
+        <w:t xml:space="preserve"> </w:t>
+      </w:r>
+      <w:proofErr w:type="spellStart"/>
+      <w:r>
+        <w:rPr>
+          <w:lang w:val="en-US"/>
+        </w:rPr>
+        <w:t>file_name</w:t>
+      </w:r>
+      <w:proofErr w:type="spellEnd"/>
+      <w:r>
+        <w:rPr>
+          <w:lang w:val="en-US"/>
+        </w:rPr>
+        <w:t xml:space="preserve"> </w:t>
+      </w:r>
+      <w:proofErr w:type="spellStart"/>
+      <w:r>
+        <w:rPr>
+          <w:lang w:val="en-US"/>
+        </w:rPr>
+        <w:t>en</w:t>
+      </w:r>
+      <w:proofErr w:type="spellEnd"/>
+      <w:r>
+        <w:rPr>
+          <w:lang w:val="en-US"/>
+        </w:rPr>
+        <w:t xml:space="preserve"> la </w:t>
+      </w:r>
+      <w:proofErr w:type="spellStart"/>
+      <w:r>
+        <w:rPr>
+          <w:lang w:val="en-US"/>
+        </w:rPr>
+        <w:t>carpeta</w:t>
+      </w:r>
+      <w:proofErr w:type="spellEnd"/>
+      <w:r>
+        <w:rPr>
+          <w:lang w:val="en-US"/>
+        </w:rPr>
+        <w:t xml:space="preserve"> log/.</w:t>
+      </w:r>
+    </w:p>
+    <w:p>
+      <w:pPr>
+        <w:pStyle w:val="ListParagraph"/>
+        <w:numPr>
+          <w:ilvl w:val="0"/>
+          <w:numId w:val="7"/>
+        </w:numPr>
+        <w:rPr>
+          <w:lang w:val="en-US"/>
+        </w:rPr>
+      </w:pPr>
+      <w:proofErr w:type="spellStart"/>
+      <w:r>
+        <w:rPr>
+          <w:b/>
+          <w:bCs/>
+          <w:lang w:val="en-US"/>
+        </w:rPr>
+        <w:t>write_file</w:t>
+      </w:r>
+      <w:proofErr w:type="spellEnd"/>
+      <w:r>
+        <w:rPr>
+          <w:lang w:val="en-US"/>
+        </w:rPr>
+        <w:t>(</w:t>
+      </w:r>
+      <w:proofErr w:type="spellStart"/>
+      <w:r>
+        <w:rPr>
+          <w:lang w:val="en-US"/>
+        </w:rPr>
+        <w:t>file_name</w:t>
+      </w:r>
+      <w:proofErr w:type="spellEnd"/>
+      <w:r>
+        <w:rPr>
+          <w:lang w:val="en-US"/>
+        </w:rPr>
+        <w:t xml:space="preserve">: string, headers: list&lt;string&gt;, row: string): </w:t>
+      </w:r>
+      <w:proofErr w:type="spellStart"/>
+      <w:r>
+        <w:rPr>
+          <w:lang w:val="en-US"/>
+        </w:rPr>
+        <w:t>Agrega</w:t>
+      </w:r>
+      <w:proofErr w:type="spellEnd"/>
+      <w:r>
+        <w:rPr>
+          <w:lang w:val="en-US"/>
+        </w:rPr>
+        <w:t xml:space="preserve"> row al final del </w:t>
+      </w:r>
+      <w:proofErr w:type="spellStart"/>
+      <w:r>
+        <w:rPr>
+          <w:lang w:val="en-US"/>
+        </w:rPr>
+        <w:t>arvhico</w:t>
+      </w:r>
+      <w:proofErr w:type="spellEnd"/>
+      <w:r>
+        <w:rPr>
+          <w:lang w:val="en-US"/>
+        </w:rPr>
+        <w:t xml:space="preserve"> </w:t>
+      </w:r>
+      <w:proofErr w:type="spellStart"/>
+      <w:r>
+        <w:rPr>
+          <w:lang w:val="en-US"/>
+        </w:rPr>
+        <w:t>file_name</w:t>
+      </w:r>
+      <w:proofErr w:type="spellEnd"/>
+      <w:r>
+        <w:rPr>
+          <w:lang w:val="en-US"/>
+        </w:rPr>
+        <w:t>.</w:t>
       </w:r>
     </w:p>
     <w:p>
@@ -988,7 +1991,6 @@
         <w:pStyle w:val="Heading4"/>
       </w:pPr>
       <w:r>
-        <w:lastRenderedPageBreak/>
         <w:t>Nota</w:t>
       </w:r>
     </w:p>
@@ -1085,13 +2087,17 @@
       <w:r>
         <w:t xml:space="preserve">El archivo donde se </w:t>
       </w:r>
-      <w:proofErr w:type="gramStart"/>
-      <w:r>
-        <w:t>guardara</w:t>
-      </w:r>
-      <w:proofErr w:type="gramEnd"/>
-      <w:r>
-        <w:t xml:space="preserve"> la información del test.</w:t>
+      <w:r>
+        <w:t>guardará</w:t>
+      </w:r>
+      <w:r>
+        <w:t xml:space="preserve"> la información </w:t>
+      </w:r>
+      <w:r>
+        <w:t>de la prueba</w:t>
+      </w:r>
+      <w:r>
+        <w:t>.</w:t>
       </w:r>
     </w:p>
     <w:p>
@@ -1317,11 +2323,9 @@
       <w:r>
         <w:t xml:space="preserve"> En dicha carpeta se guardan los archivos con los resultados de </w:t>
       </w:r>
-      <w:proofErr w:type="gramStart"/>
-      <w:r>
-        <w:t>los test</w:t>
-      </w:r>
-      <w:proofErr w:type="gramEnd"/>
+      <w:r>
+        <w:t>las pruebas</w:t>
+      </w:r>
       <w:r>
         <w:t xml:space="preserve"> probados</w:t>
       </w:r>
@@ -1332,6 +2336,7 @@
       </w:pPr>
       <w:proofErr w:type="spellStart"/>
       <w:r>
+        <w:lastRenderedPageBreak/>
         <w:t>Setup</w:t>
       </w:r>
       <w:proofErr w:type="spellEnd"/>
@@ -1345,6 +2350,23 @@
         </w:numPr>
       </w:pPr>
       <w:hyperlink r:id="rId5" w:history="1">
+        <w:r>
+          <w:rPr>
+            <w:rStyle w:val="Hyperlink"/>
+          </w:rPr>
+          <w:t>Instalar Python 2.7</w:t>
+        </w:r>
+      </w:hyperlink>
+    </w:p>
+    <w:p>
+      <w:pPr>
+        <w:pStyle w:val="ListParagraph"/>
+        <w:numPr>
+          <w:ilvl w:val="0"/>
+          <w:numId w:val="4"/>
+        </w:numPr>
+      </w:pPr>
+      <w:hyperlink r:id="rId6" w:history="1">
         <w:r>
           <w:rPr>
             <w:rStyle w:val="Hyperlink"/>
@@ -1399,7 +2421,7 @@
           <w:numId w:val="4"/>
         </w:numPr>
       </w:pPr>
-      <w:hyperlink r:id="rId6" w:history="1">
+      <w:hyperlink r:id="rId7" w:history="1">
         <w:r>
           <w:rPr>
             <w:rStyle w:val="Hyperlink"/>
@@ -1430,15 +2452,7 @@
       </w:r>
       <w:proofErr w:type="spellEnd"/>
       <w:r>
-        <w:t xml:space="preserve"> </w:t>
-      </w:r>
-      <w:proofErr w:type="gramStart"/>
-      <w:r>
-        <w:t>manager</w:t>
-      </w:r>
-      <w:proofErr w:type="gramEnd"/>
-      <w:r>
-        <w:t xml:space="preserve"> de Android Studio seleccionar </w:t>
+        <w:t xml:space="preserve"> manager de Android Studio seleccionar </w:t>
       </w:r>
       <w:proofErr w:type="spellStart"/>
       <w:r>
@@ -1457,7 +2471,7 @@
           <w:numId w:val="4"/>
         </w:numPr>
       </w:pPr>
-      <w:hyperlink r:id="rId7" w:history="1">
+      <w:hyperlink r:id="rId8" w:history="1">
         <w:r>
           <w:rPr>
             <w:rStyle w:val="Hyperlink"/>
@@ -1483,11 +2497,7 @@
         <w:t xml:space="preserve">:  Agregar </w:t>
       </w:r>
       <w:r>
-        <w:t>C:\Program Files (x</w:t>
-      </w:r>
-      <w:proofErr w:type="gramStart"/>
-      <w:r>
-        <w:t>86)\Android\</w:t>
+        <w:t>C:\Program Files (x86)\Android\</w:t>
       </w:r>
       <w:proofErr w:type="spellStart"/>
       <w:r>
@@ -1502,7 +2512,6 @@
         <w:t>platform-tools</w:t>
       </w:r>
       <w:proofErr w:type="spellEnd"/>
-      <w:proofErr w:type="gramEnd"/>
       <w:r>
         <w:t xml:space="preserve"> a las variables de entorno desde la configuración avanzada del equipo.</w:t>
       </w:r>
@@ -1515,7 +2524,7 @@
           <w:numId w:val="4"/>
         </w:numPr>
       </w:pPr>
-      <w:hyperlink r:id="rId8" w:history="1">
+      <w:hyperlink r:id="rId9" w:history="1">
         <w:r>
           <w:rPr>
             <w:rStyle w:val="Hyperlink"/>
@@ -1523,9 +2532,6 @@
           <w:t>Habilitar modo desarrollador en celular</w:t>
         </w:r>
       </w:hyperlink>
-      <w:r>
-        <w:t xml:space="preserve"> </w:t>
-      </w:r>
     </w:p>
     <w:p>
       <w:pPr>
@@ -1535,6 +2541,73 @@
           <w:numId w:val="4"/>
         </w:numPr>
       </w:pPr>
+      <w:hyperlink r:id="rId10" w:history="1">
+        <w:r>
+          <w:rPr>
+            <w:rStyle w:val="Hyperlink"/>
+          </w:rPr>
+          <w:t xml:space="preserve">Instalar librería para </w:t>
+        </w:r>
+        <w:proofErr w:type="spellStart"/>
+        <w:r>
+          <w:rPr>
+            <w:rStyle w:val="Hyperlink"/>
+          </w:rPr>
+          <w:t>Twilio</w:t>
+        </w:r>
+        <w:proofErr w:type="spellEnd"/>
+      </w:hyperlink>
+    </w:p>
+    <w:p>
+      <w:pPr>
+        <w:pStyle w:val="ListParagraph"/>
+        <w:numPr>
+          <w:ilvl w:val="0"/>
+          <w:numId w:val="4"/>
+        </w:numPr>
+      </w:pPr>
+      <w:hyperlink r:id="rId11" w:history="1">
+        <w:r>
+          <w:rPr>
+            <w:rStyle w:val="Hyperlink"/>
+          </w:rPr>
+          <w:t>Agregar credentials.py</w:t>
+        </w:r>
+      </w:hyperlink>
+    </w:p>
+    <w:p>
+      <w:pPr>
+        <w:pStyle w:val="ListParagraph"/>
+        <w:numPr>
+          <w:ilvl w:val="0"/>
+          <w:numId w:val="4"/>
+        </w:numPr>
+      </w:pPr>
+      <w:hyperlink r:id="rId12" w:history="1">
+        <w:r>
+          <w:rPr>
+            <w:rStyle w:val="Hyperlink"/>
+          </w:rPr>
+          <w:t xml:space="preserve">Agregar número verificado para </w:t>
+        </w:r>
+        <w:proofErr w:type="spellStart"/>
+        <w:r>
+          <w:rPr>
+            <w:rStyle w:val="Hyperlink"/>
+          </w:rPr>
+          <w:t>twilio</w:t>
+        </w:r>
+        <w:proofErr w:type="spellEnd"/>
+      </w:hyperlink>
+    </w:p>
+    <w:p>
+      <w:pPr>
+        <w:pStyle w:val="ListParagraph"/>
+        <w:numPr>
+          <w:ilvl w:val="0"/>
+          <w:numId w:val="4"/>
+        </w:numPr>
+      </w:pPr>
       <w:r>
         <w:t xml:space="preserve">Colocar icono de </w:t>
       </w:r>
@@ -1545,6 +2618,21 @@
       <w:proofErr w:type="spellEnd"/>
       <w:r>
         <w:t xml:space="preserve"> en la pantalla de home del celular.</w:t>
+      </w:r>
+    </w:p>
+    <w:p>
+      <w:pPr>
+        <w:pStyle w:val="ListParagraph"/>
+        <w:numPr>
+          <w:ilvl w:val="0"/>
+          <w:numId w:val="4"/>
+        </w:numPr>
+      </w:pPr>
+      <w:r>
+        <w:t>Colocar icono de Calculadora en la pantalla de home del celular</w:t>
+      </w:r>
+      <w:r>
+        <w:t>.</w:t>
       </w:r>
     </w:p>
     <w:p>
@@ -1887,10 +2975,10 @@
           <w:noProof/>
         </w:rPr>
         <w:drawing>
-          <wp:inline distT="0" distB="0" distL="0" distR="0" wp14:anchorId="5A89E9E1" wp14:editId="5764E605">
-            <wp:extent cx="1800000" cy="3899852"/>
+          <wp:inline distT="0" distB="0" distL="0" distR="0" wp14:anchorId="01DF433C" wp14:editId="25816890">
+            <wp:extent cx="1800000" cy="3899850"/>
             <wp:effectExtent l="0" t="0" r="0" b="5715"/>
-            <wp:docPr id="11" name="Picture 11"/>
+            <wp:docPr id="25" name="Picture 25"/>
             <wp:cNvGraphicFramePr>
               <a:graphicFrameLocks xmlns:a="http://schemas.openxmlformats.org/drawingml/2006/main" noChangeAspect="1"/>
             </wp:cNvGraphicFramePr>
@@ -1898,23 +2986,36 @@
               <a:graphicData uri="http://schemas.openxmlformats.org/drawingml/2006/picture">
                 <pic:pic xmlns:pic="http://schemas.openxmlformats.org/drawingml/2006/picture">
                   <pic:nvPicPr>
-                    <pic:cNvPr id="1" name=""/>
-                    <pic:cNvPicPr/>
+                    <pic:cNvPr id="0" name="Picture 1"/>
+                    <pic:cNvPicPr>
+                      <a:picLocks noChangeAspect="1" noChangeArrowheads="1"/>
+                    </pic:cNvPicPr>
                   </pic:nvPicPr>
                   <pic:blipFill>
-                    <a:blip r:embed="rId9"/>
+                    <a:blip r:embed="rId13" cstate="print">
+                      <a:extLst>
+                        <a:ext uri="{28A0092B-C50C-407E-A947-70E740481C1C}">
+                          <a14:useLocalDpi xmlns:a14="http://schemas.microsoft.com/office/drawing/2010/main" val="0"/>
+                        </a:ext>
+                      </a:extLst>
+                    </a:blip>
+                    <a:srcRect/>
                     <a:stretch>
                       <a:fillRect/>
                     </a:stretch>
                   </pic:blipFill>
-                  <pic:spPr>
+                  <pic:spPr bwMode="auto">
                     <a:xfrm>
                       <a:off x="0" y="0"/>
-                      <a:ext cx="1800000" cy="3899852"/>
+                      <a:ext cx="1800000" cy="3899850"/>
                     </a:xfrm>
                     <a:prstGeom prst="rect">
                       <a:avLst/>
                     </a:prstGeom>
+                    <a:noFill/>
+                    <a:ln>
+                      <a:noFill/>
+                    </a:ln>
                   </pic:spPr>
                 </pic:pic>
               </a:graphicData>
@@ -1927,7 +3028,7 @@
           <w:noProof/>
         </w:rPr>
         <w:drawing>
-          <wp:inline distT="0" distB="0" distL="0" distR="0" wp14:anchorId="6474A3C5" wp14:editId="76B188A7">
+          <wp:inline distT="0" distB="0" distL="0" distR="0" wp14:anchorId="6474A3C5" wp14:editId="686F0EB4">
             <wp:extent cx="1800000" cy="3899850"/>
             <wp:effectExtent l="0" t="0" r="0" b="5715"/>
             <wp:docPr id="13" name="Picture 13"/>
@@ -1942,7 +3043,7 @@
                     <pic:cNvPicPr/>
                   </pic:nvPicPr>
                   <pic:blipFill>
-                    <a:blip r:embed="rId10"/>
+                    <a:blip r:embed="rId14"/>
                     <a:stretch>
                       <a:fillRect/>
                     </a:stretch>
@@ -1982,7 +3083,7 @@
                     <pic:cNvPicPr/>
                   </pic:nvPicPr>
                   <pic:blipFill>
-                    <a:blip r:embed="rId11"/>
+                    <a:blip r:embed="rId15"/>
                     <a:stretch>
                       <a:fillRect/>
                     </a:stretch>
@@ -2022,7 +3123,7 @@
                     <pic:cNvPicPr/>
                   </pic:nvPicPr>
                   <pic:blipFill>
-                    <a:blip r:embed="rId12"/>
+                    <a:blip r:embed="rId16"/>
                     <a:stretch>
                       <a:fillRect/>
                     </a:stretch>
@@ -2062,7 +3163,7 @@
                     <pic:cNvPicPr/>
                   </pic:nvPicPr>
                   <pic:blipFill>
-                    <a:blip r:embed="rId13"/>
+                    <a:blip r:embed="rId17"/>
                     <a:stretch>
                       <a:fillRect/>
                     </a:stretch>
@@ -2082,6 +3183,174 @@
           </wp:inline>
         </w:drawing>
       </w:r>
+      <w:r>
+        <w:rPr>
+          <w:noProof/>
+        </w:rPr>
+        <w:drawing>
+          <wp:inline distT="0" distB="0" distL="0" distR="0" wp14:anchorId="183AC24D" wp14:editId="19C9459D">
+            <wp:extent cx="1800000" cy="3899850"/>
+            <wp:effectExtent l="0" t="0" r="0" b="5715"/>
+            <wp:docPr id="26" name="Picture 26"/>
+            <wp:cNvGraphicFramePr>
+              <a:graphicFrameLocks xmlns:a="http://schemas.openxmlformats.org/drawingml/2006/main" noChangeAspect="1"/>
+            </wp:cNvGraphicFramePr>
+            <a:graphic xmlns:a="http://schemas.openxmlformats.org/drawingml/2006/main">
+              <a:graphicData uri="http://schemas.openxmlformats.org/drawingml/2006/picture">
+                <pic:pic xmlns:pic="http://schemas.openxmlformats.org/drawingml/2006/picture">
+                  <pic:nvPicPr>
+                    <pic:cNvPr id="0" name="Picture 3"/>
+                    <pic:cNvPicPr>
+                      <a:picLocks noChangeAspect="1" noChangeArrowheads="1"/>
+                    </pic:cNvPicPr>
+                  </pic:nvPicPr>
+                  <pic:blipFill>
+                    <a:blip r:embed="rId18" cstate="print">
+                      <a:extLst>
+                        <a:ext uri="{28A0092B-C50C-407E-A947-70E740481C1C}">
+                          <a14:useLocalDpi xmlns:a14="http://schemas.microsoft.com/office/drawing/2010/main" val="0"/>
+                        </a:ext>
+                      </a:extLst>
+                    </a:blip>
+                    <a:srcRect/>
+                    <a:stretch>
+                      <a:fillRect/>
+                    </a:stretch>
+                  </pic:blipFill>
+                  <pic:spPr bwMode="auto">
+                    <a:xfrm>
+                      <a:off x="0" y="0"/>
+                      <a:ext cx="1800000" cy="3899850"/>
+                    </a:xfrm>
+                    <a:prstGeom prst="rect">
+                      <a:avLst/>
+                    </a:prstGeom>
+                    <a:noFill/>
+                    <a:ln>
+                      <a:noFill/>
+                    </a:ln>
+                  </pic:spPr>
+                </pic:pic>
+              </a:graphicData>
+            </a:graphic>
+          </wp:inline>
+        </w:drawing>
+      </w:r>
+    </w:p>
+    <w:p>
+      <w:pPr>
+        <w:jc w:val="center"/>
+        <w:rPr>
+          <w:lang w:val="en-US"/>
+        </w:rPr>
+      </w:pPr>
+      <w:r>
+        <w:rPr>
+          <w:noProof/>
+        </w:rPr>
+        <w:lastRenderedPageBreak/>
+        <w:drawing>
+          <wp:inline distT="0" distB="0" distL="0" distR="0" wp14:anchorId="78778492" wp14:editId="07B436AE">
+            <wp:extent cx="1800000" cy="3899850"/>
+            <wp:effectExtent l="0" t="0" r="0" b="5715"/>
+            <wp:docPr id="27" name="Picture 27"/>
+            <wp:cNvGraphicFramePr>
+              <a:graphicFrameLocks xmlns:a="http://schemas.openxmlformats.org/drawingml/2006/main" noChangeAspect="1"/>
+            </wp:cNvGraphicFramePr>
+            <a:graphic xmlns:a="http://schemas.openxmlformats.org/drawingml/2006/main">
+              <a:graphicData uri="http://schemas.openxmlformats.org/drawingml/2006/picture">
+                <pic:pic xmlns:pic="http://schemas.openxmlformats.org/drawingml/2006/picture">
+                  <pic:nvPicPr>
+                    <pic:cNvPr id="0" name="Picture 5"/>
+                    <pic:cNvPicPr>
+                      <a:picLocks noChangeAspect="1" noChangeArrowheads="1"/>
+                    </pic:cNvPicPr>
+                  </pic:nvPicPr>
+                  <pic:blipFill>
+                    <a:blip r:embed="rId19" cstate="print">
+                      <a:extLst>
+                        <a:ext uri="{28A0092B-C50C-407E-A947-70E740481C1C}">
+                          <a14:useLocalDpi xmlns:a14="http://schemas.microsoft.com/office/drawing/2010/main" val="0"/>
+                        </a:ext>
+                      </a:extLst>
+                    </a:blip>
+                    <a:srcRect/>
+                    <a:stretch>
+                      <a:fillRect/>
+                    </a:stretch>
+                  </pic:blipFill>
+                  <pic:spPr bwMode="auto">
+                    <a:xfrm>
+                      <a:off x="0" y="0"/>
+                      <a:ext cx="1800000" cy="3899850"/>
+                    </a:xfrm>
+                    <a:prstGeom prst="rect">
+                      <a:avLst/>
+                    </a:prstGeom>
+                    <a:noFill/>
+                    <a:ln>
+                      <a:noFill/>
+                    </a:ln>
+                  </pic:spPr>
+                </pic:pic>
+              </a:graphicData>
+            </a:graphic>
+          </wp:inline>
+        </w:drawing>
+      </w:r>
+      <w:r>
+        <w:rPr>
+          <w:noProof/>
+        </w:rPr>
+        <w:drawing>
+          <wp:inline distT="0" distB="0" distL="0" distR="0" wp14:anchorId="3812B30A" wp14:editId="7A71DE88">
+            <wp:extent cx="1800000" cy="3899850"/>
+            <wp:effectExtent l="0" t="0" r="0" b="5715"/>
+            <wp:docPr id="28" name="Picture 28"/>
+            <wp:cNvGraphicFramePr>
+              <a:graphicFrameLocks xmlns:a="http://schemas.openxmlformats.org/drawingml/2006/main" noChangeAspect="1"/>
+            </wp:cNvGraphicFramePr>
+            <a:graphic xmlns:a="http://schemas.openxmlformats.org/drawingml/2006/main">
+              <a:graphicData uri="http://schemas.openxmlformats.org/drawingml/2006/picture">
+                <pic:pic xmlns:pic="http://schemas.openxmlformats.org/drawingml/2006/picture">
+                  <pic:nvPicPr>
+                    <pic:cNvPr id="0" name="Picture 7"/>
+                    <pic:cNvPicPr>
+                      <a:picLocks noChangeAspect="1" noChangeArrowheads="1"/>
+                    </pic:cNvPicPr>
+                  </pic:nvPicPr>
+                  <pic:blipFill>
+                    <a:blip r:embed="rId20" cstate="print">
+                      <a:extLst>
+                        <a:ext uri="{28A0092B-C50C-407E-A947-70E740481C1C}">
+                          <a14:useLocalDpi xmlns:a14="http://schemas.microsoft.com/office/drawing/2010/main" val="0"/>
+                        </a:ext>
+                      </a:extLst>
+                    </a:blip>
+                    <a:srcRect/>
+                    <a:stretch>
+                      <a:fillRect/>
+                    </a:stretch>
+                  </pic:blipFill>
+                  <pic:spPr bwMode="auto">
+                    <a:xfrm>
+                      <a:off x="0" y="0"/>
+                      <a:ext cx="1800000" cy="3899850"/>
+                    </a:xfrm>
+                    <a:prstGeom prst="rect">
+                      <a:avLst/>
+                    </a:prstGeom>
+                    <a:noFill/>
+                    <a:ln>
+                      <a:noFill/>
+                    </a:ln>
+                  </pic:spPr>
+                </pic:pic>
+              </a:graphicData>
+            </a:graphic>
+          </wp:inline>
+        </w:drawing>
+      </w:r>
     </w:p>
     <w:sectPr>
       <w:pgSz w:w="12240" w:h="15840"/>
@@ -2661,6 +3930,119 @@
     </w:lvl>
   </w:abstractNum>
   <w:abstractNum w:abstractNumId="5" w15:restartNumberingAfterBreak="0">
+    <w:nsid w:val="776D5AA9"/>
+    <w:multiLevelType w:val="hybridMultilevel"/>
+    <w:tmpl w:val="6960200A"/>
+    <w:lvl w:ilvl="0" w:tplc="080A0001">
+      <w:start w:val="1"/>
+      <w:numFmt w:val="bullet"/>
+      <w:lvlText w:val=""/>
+      <w:lvlJc w:val="left"/>
+      <w:pPr>
+        <w:ind w:left="720" w:hanging="360"/>
+      </w:pPr>
+      <w:rPr>
+        <w:rFonts w:ascii="Symbol" w:hAnsi="Symbol" w:hint="default"/>
+      </w:rPr>
+    </w:lvl>
+    <w:lvl w:ilvl="1" w:tplc="080A0003" w:tentative="1">
+      <w:start w:val="1"/>
+      <w:numFmt w:val="bullet"/>
+      <w:lvlText w:val="o"/>
+      <w:lvlJc w:val="left"/>
+      <w:pPr>
+        <w:ind w:left="1440" w:hanging="360"/>
+      </w:pPr>
+      <w:rPr>
+        <w:rFonts w:ascii="Courier New" w:hAnsi="Courier New" w:cs="Courier New" w:hint="default"/>
+      </w:rPr>
+    </w:lvl>
+    <w:lvl w:ilvl="2" w:tplc="080A0005" w:tentative="1">
+      <w:start w:val="1"/>
+      <w:numFmt w:val="bullet"/>
+      <w:lvlText w:val=""/>
+      <w:lvlJc w:val="left"/>
+      <w:pPr>
+        <w:ind w:left="2160" w:hanging="360"/>
+      </w:pPr>
+      <w:rPr>
+        <w:rFonts w:ascii="Wingdings" w:hAnsi="Wingdings" w:hint="default"/>
+      </w:rPr>
+    </w:lvl>
+    <w:lvl w:ilvl="3" w:tplc="080A0001" w:tentative="1">
+      <w:start w:val="1"/>
+      <w:numFmt w:val="bullet"/>
+      <w:lvlText w:val=""/>
+      <w:lvlJc w:val="left"/>
+      <w:pPr>
+        <w:ind w:left="2880" w:hanging="360"/>
+      </w:pPr>
+      <w:rPr>
+        <w:rFonts w:ascii="Symbol" w:hAnsi="Symbol" w:hint="default"/>
+      </w:rPr>
+    </w:lvl>
+    <w:lvl w:ilvl="4" w:tplc="080A0003" w:tentative="1">
+      <w:start w:val="1"/>
+      <w:numFmt w:val="bullet"/>
+      <w:lvlText w:val="o"/>
+      <w:lvlJc w:val="left"/>
+      <w:pPr>
+        <w:ind w:left="3600" w:hanging="360"/>
+      </w:pPr>
+      <w:rPr>
+        <w:rFonts w:ascii="Courier New" w:hAnsi="Courier New" w:cs="Courier New" w:hint="default"/>
+      </w:rPr>
+    </w:lvl>
+    <w:lvl w:ilvl="5" w:tplc="080A0005" w:tentative="1">
+      <w:start w:val="1"/>
+      <w:numFmt w:val="bullet"/>
+      <w:lvlText w:val=""/>
+      <w:lvlJc w:val="left"/>
+      <w:pPr>
+        <w:ind w:left="4320" w:hanging="360"/>
+      </w:pPr>
+      <w:rPr>
+        <w:rFonts w:ascii="Wingdings" w:hAnsi="Wingdings" w:hint="default"/>
+      </w:rPr>
+    </w:lvl>
+    <w:lvl w:ilvl="6" w:tplc="080A0001" w:tentative="1">
+      <w:start w:val="1"/>
+      <w:numFmt w:val="bullet"/>
+      <w:lvlText w:val=""/>
+      <w:lvlJc w:val="left"/>
+      <w:pPr>
+        <w:ind w:left="5040" w:hanging="360"/>
+      </w:pPr>
+      <w:rPr>
+        <w:rFonts w:ascii="Symbol" w:hAnsi="Symbol" w:hint="default"/>
+      </w:rPr>
+    </w:lvl>
+    <w:lvl w:ilvl="7" w:tplc="080A0003" w:tentative="1">
+      <w:start w:val="1"/>
+      <w:numFmt w:val="bullet"/>
+      <w:lvlText w:val="o"/>
+      <w:lvlJc w:val="left"/>
+      <w:pPr>
+        <w:ind w:left="5760" w:hanging="360"/>
+      </w:pPr>
+      <w:rPr>
+        <w:rFonts w:ascii="Courier New" w:hAnsi="Courier New" w:cs="Courier New" w:hint="default"/>
+      </w:rPr>
+    </w:lvl>
+    <w:lvl w:ilvl="8" w:tplc="080A0005" w:tentative="1">
+      <w:start w:val="1"/>
+      <w:numFmt w:val="bullet"/>
+      <w:lvlText w:val=""/>
+      <w:lvlJc w:val="left"/>
+      <w:pPr>
+        <w:ind w:left="6480" w:hanging="360"/>
+      </w:pPr>
+      <w:rPr>
+        <w:rFonts w:ascii="Wingdings" w:hAnsi="Wingdings" w:hint="default"/>
+      </w:rPr>
+    </w:lvl>
+  </w:abstractNum>
+  <w:abstractNum w:abstractNumId="6" w15:restartNumberingAfterBreak="0">
     <w:nsid w:val="7B011639"/>
     <w:multiLevelType w:val="hybridMultilevel"/>
     <w:tmpl w:val="728E3CEA"/>
@@ -2777,7 +4159,7 @@
     <w:abstractNumId w:val="2"/>
   </w:num>
   <w:num w:numId="2">
-    <w:abstractNumId w:val="5"/>
+    <w:abstractNumId w:val="6"/>
   </w:num>
   <w:num w:numId="3">
     <w:abstractNumId w:val="1"/>
@@ -2790,6 +4172,9 @@
   </w:num>
   <w:num w:numId="6">
     <w:abstractNumId w:val="4"/>
+  </w:num>
+  <w:num w:numId="7">
+    <w:abstractNumId w:val="5"/>
   </w:num>
 </w:numbering>
 </file>
@@ -3393,6 +4778,39 @@
       <w:color w:val="2F5496" w:themeColor="accent1" w:themeShade="BF"/>
     </w:rPr>
   </w:style>
+  <w:style w:type="paragraph" w:styleId="Title">
+    <w:name w:val="Title"/>
+    <w:basedOn w:val="Normal"/>
+    <w:next w:val="Normal"/>
+    <w:link w:val="TitleChar"/>
+    <w:uiPriority w:val="10"/>
+    <w:qFormat/>
+    <w:rsid w:val="003D0140"/>
+    <w:pPr>
+      <w:keepNext/>
+      <w:keepLines/>
+      <w:spacing w:after="60" w:line="276" w:lineRule="auto"/>
+    </w:pPr>
+    <w:rPr>
+      <w:rFonts w:ascii="Arial" w:eastAsia="Arial" w:hAnsi="Arial" w:cs="Arial"/>
+      <w:sz w:val="52"/>
+      <w:szCs w:val="52"/>
+      <w:lang w:val="es-419"/>
+    </w:rPr>
+  </w:style>
+  <w:style w:type="character" w:customStyle="1" w:styleId="TitleChar">
+    <w:name w:val="Title Char"/>
+    <w:basedOn w:val="DefaultParagraphFont"/>
+    <w:link w:val="Title"/>
+    <w:uiPriority w:val="10"/>
+    <w:rsid w:val="003D0140"/>
+    <w:rPr>
+      <w:rFonts w:ascii="Arial" w:eastAsia="Arial" w:hAnsi="Arial" w:cs="Arial"/>
+      <w:sz w:val="52"/>
+      <w:szCs w:val="52"/>
+      <w:lang w:val="es-419"/>
+    </w:rPr>
+  </w:style>
 </w:styles>
 </file>
 

</xml_diff>

<commit_message>
Documentacion y Business Case Actualizados
</commit_message>
<xml_diff>
--- a/docs/project/Documentación.docx
+++ b/docs/project/Documentación.docx
@@ -43,11 +43,6 @@
           <w:lang w:val="es-MX"/>
         </w:rPr>
         <w:br/>
-      </w:r>
-      <w:r>
-        <w:rPr>
-          <w:lang w:val="es-MX"/>
-        </w:rPr>
         <w:t>Do</w:t>
       </w:r>
       <w:r>
@@ -1127,13 +1122,22 @@
           <w:b/>
           <w:bCs/>
         </w:rPr>
-        <w:t>read_device</w:t>
+        <w:t>read_</w:t>
+      </w:r>
+      <w:proofErr w:type="gramStart"/>
+      <w:r>
+        <w:rPr>
+          <w:b/>
+          <w:bCs/>
+        </w:rPr>
+        <w:t>device</w:t>
       </w:r>
       <w:proofErr w:type="spellEnd"/>
       <w:r>
         <w:t>(</w:t>
       </w:r>
       <w:proofErr w:type="spellStart"/>
+      <w:proofErr w:type="gramEnd"/>
       <w:r>
         <w:t>int</w:t>
       </w:r>
@@ -1187,11 +1191,23 @@
           <w:b/>
           <w:bCs/>
         </w:rPr>
-        <w:t>read_devices</w:t>
-      </w:r>
-      <w:proofErr w:type="spellEnd"/>
-      <w:r>
-        <w:t xml:space="preserve">() -&gt; </w:t>
+        <w:t>read_</w:t>
+      </w:r>
+      <w:proofErr w:type="gramStart"/>
+      <w:r>
+        <w:rPr>
+          <w:b/>
+          <w:bCs/>
+        </w:rPr>
+        <w:t>devices</w:t>
+      </w:r>
+      <w:proofErr w:type="spellEnd"/>
+      <w:r>
+        <w:t>(</w:t>
+      </w:r>
+      <w:proofErr w:type="gramEnd"/>
+      <w:r>
+        <w:t xml:space="preserve">) -&gt; </w:t>
       </w:r>
       <w:proofErr w:type="spellStart"/>
       <w:r>
@@ -1235,13 +1251,22 @@
           <w:b/>
           <w:bCs/>
         </w:rPr>
-        <w:t>adb_call</w:t>
+        <w:t>adb_</w:t>
+      </w:r>
+      <w:proofErr w:type="gramStart"/>
+      <w:r>
+        <w:rPr>
+          <w:b/>
+          <w:bCs/>
+        </w:rPr>
+        <w:t>call</w:t>
       </w:r>
       <w:proofErr w:type="spellEnd"/>
       <w:r>
         <w:t>(</w:t>
       </w:r>
       <w:proofErr w:type="spellStart"/>
+      <w:proofErr w:type="gramEnd"/>
       <w:r>
         <w:t>phone_number</w:t>
       </w:r>
@@ -1401,13 +1426,22 @@
           <w:b/>
           <w:bCs/>
         </w:rPr>
-        <w:t>adb_ui_call</w:t>
+        <w:t>adb_ui_</w:t>
+      </w:r>
+      <w:proofErr w:type="gramStart"/>
+      <w:r>
+        <w:rPr>
+          <w:b/>
+          <w:bCs/>
+        </w:rPr>
+        <w:t>call</w:t>
       </w:r>
       <w:proofErr w:type="spellEnd"/>
       <w:r>
         <w:t>(</w:t>
       </w:r>
       <w:proofErr w:type="spellStart"/>
+      <w:proofErr w:type="gramEnd"/>
       <w:r>
         <w:t>p</w:t>
       </w:r>
@@ -1517,11 +1551,23 @@
           <w:b/>
           <w:bCs/>
         </w:rPr>
-        <w:t>adb_ui_wifi</w:t>
-      </w:r>
-      <w:proofErr w:type="spellEnd"/>
-      <w:r>
-        <w:t xml:space="preserve">(status: {0,1}, </w:t>
+        <w:t>adb_ui_</w:t>
+      </w:r>
+      <w:proofErr w:type="gramStart"/>
+      <w:r>
+        <w:rPr>
+          <w:b/>
+          <w:bCs/>
+        </w:rPr>
+        <w:t>wifi</w:t>
+      </w:r>
+      <w:proofErr w:type="spellEnd"/>
+      <w:r>
+        <w:t>(</w:t>
+      </w:r>
+      <w:proofErr w:type="gramEnd"/>
+      <w:r>
+        <w:t xml:space="preserve">status: {0,1}, </w:t>
       </w:r>
       <w:proofErr w:type="spellStart"/>
       <w:r>
@@ -1565,11 +1611,23 @@
           <w:b/>
           <w:bCs/>
         </w:rPr>
-        <w:t>adb_ui_calculator</w:t>
-      </w:r>
-      <w:proofErr w:type="spellEnd"/>
-      <w:r>
-        <w:t>(operand1</w:t>
+        <w:t>adb_ui_</w:t>
+      </w:r>
+      <w:proofErr w:type="gramStart"/>
+      <w:r>
+        <w:rPr>
+          <w:b/>
+          <w:bCs/>
+        </w:rPr>
+        <w:t>calculator</w:t>
+      </w:r>
+      <w:proofErr w:type="spellEnd"/>
+      <w:r>
+        <w:t>(</w:t>
+      </w:r>
+      <w:proofErr w:type="gramEnd"/>
+      <w:r>
+        <w:t>operand1</w:t>
       </w:r>
       <w:r>
         <w:t xml:space="preserve">: </w:t>
@@ -1633,13 +1691,22 @@
           <w:b/>
           <w:bCs/>
         </w:rPr>
-        <w:t>adb_ui_voice_message</w:t>
+        <w:t>adb_ui_voice_</w:t>
+      </w:r>
+      <w:proofErr w:type="gramStart"/>
+      <w:r>
+        <w:rPr>
+          <w:b/>
+          <w:bCs/>
+        </w:rPr>
+        <w:t>message</w:t>
       </w:r>
       <w:proofErr w:type="spellEnd"/>
       <w:r>
         <w:t>(</w:t>
       </w:r>
       <w:proofErr w:type="spellStart"/>
+      <w:proofErr w:type="gramEnd"/>
       <w:r>
         <w:t>device</w:t>
       </w:r>
@@ -1694,13 +1761,22 @@
           <w:b/>
           <w:bCs/>
         </w:rPr>
-        <w:t>make_call</w:t>
+        <w:t>make_</w:t>
+      </w:r>
+      <w:proofErr w:type="gramStart"/>
+      <w:r>
+        <w:rPr>
+          <w:b/>
+          <w:bCs/>
+        </w:rPr>
+        <w:t>call</w:t>
       </w:r>
       <w:proofErr w:type="spellEnd"/>
       <w:r>
         <w:t>(</w:t>
       </w:r>
       <w:proofErr w:type="spellStart"/>
+      <w:proofErr w:type="gramEnd"/>
       <w:r>
         <w:t>message</w:t>
       </w:r>
@@ -1808,7 +1884,16 @@
           <w:bCs/>
           <w:lang w:val="en-US"/>
         </w:rPr>
-        <w:t>create_file</w:t>
+        <w:t>create_</w:t>
+      </w:r>
+      <w:proofErr w:type="gramStart"/>
+      <w:r>
+        <w:rPr>
+          <w:b/>
+          <w:bCs/>
+          <w:lang w:val="en-US"/>
+        </w:rPr>
+        <w:t>file</w:t>
       </w:r>
       <w:proofErr w:type="spellEnd"/>
       <w:r>
@@ -1818,6 +1903,7 @@
         <w:t>(</w:t>
       </w:r>
       <w:proofErr w:type="spellStart"/>
+      <w:proofErr w:type="gramEnd"/>
       <w:r>
         <w:rPr>
           <w:lang w:val="en-US"/>
@@ -1920,7 +2006,16 @@
           <w:bCs/>
           <w:lang w:val="en-US"/>
         </w:rPr>
-        <w:t>write_file</w:t>
+        <w:t>write_</w:t>
+      </w:r>
+      <w:proofErr w:type="gramStart"/>
+      <w:r>
+        <w:rPr>
+          <w:b/>
+          <w:bCs/>
+          <w:lang w:val="en-US"/>
+        </w:rPr>
+        <w:t>file</w:t>
       </w:r>
       <w:proofErr w:type="spellEnd"/>
       <w:r>
@@ -1930,6 +2025,7 @@
         <w:t>(</w:t>
       </w:r>
       <w:proofErr w:type="spellStart"/>
+      <w:proofErr w:type="gramEnd"/>
       <w:r>
         <w:rPr>
           <w:lang w:val="en-US"/>
@@ -2334,9 +2430,1010 @@
       <w:pPr>
         <w:pStyle w:val="Heading2"/>
       </w:pPr>
-      <w:proofErr w:type="spellStart"/>
       <w:r>
         <w:lastRenderedPageBreak/>
+        <w:t>Creación de caso prueba.</w:t>
+      </w:r>
+    </w:p>
+    <w:p>
+      <w:r>
+        <w:t xml:space="preserve">Se deberá agregar un diccionario </w:t>
+      </w:r>
+      <w:r>
+        <w:t>el siguiente</w:t>
+      </w:r>
+      <w:r>
+        <w:t xml:space="preserve"> a la lista en data.py</w:t>
+      </w:r>
+    </w:p>
+    <w:p>
+      <w:pPr>
+        <w:shd w:val="clear" w:color="auto" w:fill="2B2B2B"/>
+        <w:tabs>
+          <w:tab w:val="left" w:pos="916"/>
+          <w:tab w:val="left" w:pos="1832"/>
+          <w:tab w:val="left" w:pos="2748"/>
+          <w:tab w:val="left" w:pos="3664"/>
+          <w:tab w:val="left" w:pos="4580"/>
+          <w:tab w:val="left" w:pos="5496"/>
+          <w:tab w:val="left" w:pos="6412"/>
+          <w:tab w:val="left" w:pos="7328"/>
+          <w:tab w:val="left" w:pos="8244"/>
+          <w:tab w:val="left" w:pos="9160"/>
+          <w:tab w:val="left" w:pos="10076"/>
+          <w:tab w:val="left" w:pos="10992"/>
+          <w:tab w:val="left" w:pos="11908"/>
+          <w:tab w:val="left" w:pos="12824"/>
+          <w:tab w:val="left" w:pos="13740"/>
+          <w:tab w:val="left" w:pos="14656"/>
+        </w:tabs>
+        <w:spacing w:after="0" w:line="240" w:lineRule="auto"/>
+        <w:rPr>
+          <w:rFonts w:ascii="Consolas" w:eastAsia="Times New Roman" w:hAnsi="Consolas" w:cs="Courier New"/>
+          <w:color w:val="A9B7C6"/>
+          <w:sz w:val="20"/>
+          <w:szCs w:val="20"/>
+          <w:lang w:val="en-US" w:eastAsia="es-MX"/>
+        </w:rPr>
+      </w:pPr>
+      <w:r>
+        <w:rPr>
+          <w:rFonts w:ascii="Consolas" w:eastAsia="Times New Roman" w:hAnsi="Consolas" w:cs="Courier New"/>
+          <w:color w:val="A9B7C6"/>
+          <w:sz w:val="20"/>
+          <w:szCs w:val="20"/>
+          <w:lang w:val="en-US" w:eastAsia="es-MX"/>
+        </w:rPr>
+        <w:t>{</w:t>
+      </w:r>
+      <w:r>
+        <w:rPr>
+          <w:rFonts w:ascii="Consolas" w:eastAsia="Times New Roman" w:hAnsi="Consolas" w:cs="Courier New"/>
+          <w:color w:val="A9B7C6"/>
+          <w:sz w:val="20"/>
+          <w:szCs w:val="20"/>
+          <w:lang w:val="en-US" w:eastAsia="es-MX"/>
+        </w:rPr>
+        <w:br/>
+        <w:t xml:space="preserve">    </w:t>
+      </w:r>
+      <w:r>
+        <w:rPr>
+          <w:rFonts w:ascii="Consolas" w:eastAsia="Times New Roman" w:hAnsi="Consolas" w:cs="Courier New"/>
+          <w:color w:val="A5C261"/>
+          <w:sz w:val="20"/>
+          <w:szCs w:val="20"/>
+          <w:lang w:val="en-US" w:eastAsia="es-MX"/>
+        </w:rPr>
+        <w:t>'function'</w:t>
+      </w:r>
+      <w:r>
+        <w:rPr>
+          <w:rFonts w:ascii="Consolas" w:eastAsia="Times New Roman" w:hAnsi="Consolas" w:cs="Courier New"/>
+          <w:color w:val="A9B7C6"/>
+          <w:sz w:val="20"/>
+          <w:szCs w:val="20"/>
+          <w:lang w:val="en-US" w:eastAsia="es-MX"/>
+        </w:rPr>
+        <w:t xml:space="preserve">: </w:t>
+      </w:r>
+      <w:r>
+        <w:rPr>
+          <w:rFonts w:ascii="Consolas" w:eastAsia="Times New Roman" w:hAnsi="Consolas" w:cs="Courier New"/>
+          <w:color w:val="A5C261"/>
+          <w:sz w:val="20"/>
+          <w:szCs w:val="20"/>
+          <w:lang w:val="en-US" w:eastAsia="es-MX"/>
+        </w:rPr>
+        <w:t>'</w:t>
+      </w:r>
+      <w:proofErr w:type="spellStart"/>
+      <w:r>
+        <w:rPr>
+          <w:rFonts w:ascii="Consolas" w:eastAsia="Times New Roman" w:hAnsi="Consolas" w:cs="Courier New"/>
+          <w:color w:val="A5C261"/>
+          <w:sz w:val="20"/>
+          <w:szCs w:val="20"/>
+          <w:lang w:val="en-US" w:eastAsia="es-MX"/>
+        </w:rPr>
+        <w:t>adb_ui_wifi</w:t>
+      </w:r>
+      <w:proofErr w:type="spellEnd"/>
+      <w:r>
+        <w:rPr>
+          <w:rFonts w:ascii="Consolas" w:eastAsia="Times New Roman" w:hAnsi="Consolas" w:cs="Courier New"/>
+          <w:color w:val="A5C261"/>
+          <w:sz w:val="20"/>
+          <w:szCs w:val="20"/>
+          <w:lang w:val="en-US" w:eastAsia="es-MX"/>
+        </w:rPr>
+        <w:t>'</w:t>
+      </w:r>
+      <w:r>
+        <w:rPr>
+          <w:rFonts w:ascii="Consolas" w:eastAsia="Times New Roman" w:hAnsi="Consolas" w:cs="Courier New"/>
+          <w:color w:val="CC7832"/>
+          <w:sz w:val="20"/>
+          <w:szCs w:val="20"/>
+          <w:lang w:val="en-US" w:eastAsia="es-MX"/>
+        </w:rPr>
+        <w:t>,</w:t>
+      </w:r>
+      <w:r>
+        <w:rPr>
+          <w:rFonts w:ascii="Consolas" w:eastAsia="Times New Roman" w:hAnsi="Consolas" w:cs="Courier New"/>
+          <w:color w:val="CC7832"/>
+          <w:sz w:val="20"/>
+          <w:szCs w:val="20"/>
+          <w:lang w:val="en-US" w:eastAsia="es-MX"/>
+        </w:rPr>
+        <w:br/>
+        <w:t xml:space="preserve">    </w:t>
+      </w:r>
+      <w:r>
+        <w:rPr>
+          <w:rFonts w:ascii="Consolas" w:eastAsia="Times New Roman" w:hAnsi="Consolas" w:cs="Courier New"/>
+          <w:color w:val="A5C261"/>
+          <w:sz w:val="20"/>
+          <w:szCs w:val="20"/>
+          <w:lang w:val="en-US" w:eastAsia="es-MX"/>
+        </w:rPr>
+        <w:t>'description'</w:t>
+      </w:r>
+      <w:r>
+        <w:rPr>
+          <w:rFonts w:ascii="Consolas" w:eastAsia="Times New Roman" w:hAnsi="Consolas" w:cs="Courier New"/>
+          <w:color w:val="A9B7C6"/>
+          <w:sz w:val="20"/>
+          <w:szCs w:val="20"/>
+          <w:lang w:val="en-US" w:eastAsia="es-MX"/>
+        </w:rPr>
+        <w:t xml:space="preserve">: </w:t>
+      </w:r>
+      <w:r>
+        <w:rPr>
+          <w:rFonts w:ascii="Consolas" w:eastAsia="Times New Roman" w:hAnsi="Consolas" w:cs="Courier New"/>
+          <w:color w:val="A5C261"/>
+          <w:sz w:val="20"/>
+          <w:szCs w:val="20"/>
+          <w:lang w:val="en-US" w:eastAsia="es-MX"/>
+        </w:rPr>
+        <w:t>'</w:t>
+      </w:r>
+      <w:proofErr w:type="spellStart"/>
+      <w:r>
+        <w:rPr>
+          <w:rFonts w:ascii="Consolas" w:eastAsia="Times New Roman" w:hAnsi="Consolas" w:cs="Courier New"/>
+          <w:color w:val="A5C261"/>
+          <w:sz w:val="20"/>
+          <w:szCs w:val="20"/>
+          <w:lang w:val="en-US" w:eastAsia="es-MX"/>
+        </w:rPr>
+        <w:t>Apagar</w:t>
+      </w:r>
+      <w:proofErr w:type="spellEnd"/>
+      <w:r>
+        <w:rPr>
+          <w:rFonts w:ascii="Consolas" w:eastAsia="Times New Roman" w:hAnsi="Consolas" w:cs="Courier New"/>
+          <w:color w:val="A5C261"/>
+          <w:sz w:val="20"/>
+          <w:szCs w:val="20"/>
+          <w:lang w:val="en-US" w:eastAsia="es-MX"/>
+        </w:rPr>
+        <w:t xml:space="preserve"> </w:t>
+      </w:r>
+      <w:proofErr w:type="spellStart"/>
+      <w:r>
+        <w:rPr>
+          <w:rFonts w:ascii="Consolas" w:eastAsia="Times New Roman" w:hAnsi="Consolas" w:cs="Courier New"/>
+          <w:color w:val="A5C261"/>
+          <w:sz w:val="20"/>
+          <w:szCs w:val="20"/>
+          <w:lang w:val="en-US" w:eastAsia="es-MX"/>
+        </w:rPr>
+        <w:t>wifi</w:t>
+      </w:r>
+      <w:proofErr w:type="spellEnd"/>
+      <w:r>
+        <w:rPr>
+          <w:rFonts w:ascii="Consolas" w:eastAsia="Times New Roman" w:hAnsi="Consolas" w:cs="Courier New"/>
+          <w:color w:val="A5C261"/>
+          <w:sz w:val="20"/>
+          <w:szCs w:val="20"/>
+          <w:lang w:val="en-US" w:eastAsia="es-MX"/>
+        </w:rPr>
+        <w:t xml:space="preserve"> con </w:t>
+      </w:r>
+      <w:proofErr w:type="spellStart"/>
+      <w:r>
+        <w:rPr>
+          <w:rFonts w:ascii="Consolas" w:eastAsia="Times New Roman" w:hAnsi="Consolas" w:cs="Courier New"/>
+          <w:color w:val="A5C261"/>
+          <w:sz w:val="20"/>
+          <w:szCs w:val="20"/>
+          <w:lang w:val="en-US" w:eastAsia="es-MX"/>
+        </w:rPr>
+        <w:t>wifi</w:t>
+      </w:r>
+      <w:proofErr w:type="spellEnd"/>
+      <w:r>
+        <w:rPr>
+          <w:rFonts w:ascii="Consolas" w:eastAsia="Times New Roman" w:hAnsi="Consolas" w:cs="Courier New"/>
+          <w:color w:val="A5C261"/>
+          <w:sz w:val="20"/>
+          <w:szCs w:val="20"/>
+          <w:lang w:val="en-US" w:eastAsia="es-MX"/>
+        </w:rPr>
+        <w:t xml:space="preserve"> </w:t>
+      </w:r>
+      <w:proofErr w:type="spellStart"/>
+      <w:r>
+        <w:rPr>
+          <w:rFonts w:ascii="Consolas" w:eastAsia="Times New Roman" w:hAnsi="Consolas" w:cs="Courier New"/>
+          <w:color w:val="A5C261"/>
+          <w:sz w:val="20"/>
+          <w:szCs w:val="20"/>
+          <w:lang w:val="en-US" w:eastAsia="es-MX"/>
+        </w:rPr>
+        <w:t>encendido</w:t>
+      </w:r>
+      <w:proofErr w:type="spellEnd"/>
+      <w:r>
+        <w:rPr>
+          <w:rFonts w:ascii="Consolas" w:eastAsia="Times New Roman" w:hAnsi="Consolas" w:cs="Courier New"/>
+          <w:color w:val="A5C261"/>
+          <w:sz w:val="20"/>
+          <w:szCs w:val="20"/>
+          <w:lang w:val="en-US" w:eastAsia="es-MX"/>
+        </w:rPr>
+        <w:t>'</w:t>
+      </w:r>
+      <w:r>
+        <w:rPr>
+          <w:rFonts w:ascii="Consolas" w:eastAsia="Times New Roman" w:hAnsi="Consolas" w:cs="Courier New"/>
+          <w:color w:val="CC7832"/>
+          <w:sz w:val="20"/>
+          <w:szCs w:val="20"/>
+          <w:lang w:val="en-US" w:eastAsia="es-MX"/>
+        </w:rPr>
+        <w:t>,</w:t>
+      </w:r>
+      <w:r>
+        <w:rPr>
+          <w:rFonts w:ascii="Consolas" w:eastAsia="Times New Roman" w:hAnsi="Consolas" w:cs="Courier New"/>
+          <w:color w:val="CC7832"/>
+          <w:sz w:val="20"/>
+          <w:szCs w:val="20"/>
+          <w:lang w:val="en-US" w:eastAsia="es-MX"/>
+        </w:rPr>
+        <w:br/>
+        <w:t xml:space="preserve">    </w:t>
+      </w:r>
+      <w:r>
+        <w:rPr>
+          <w:rFonts w:ascii="Consolas" w:eastAsia="Times New Roman" w:hAnsi="Consolas" w:cs="Courier New"/>
+          <w:color w:val="A5C261"/>
+          <w:sz w:val="20"/>
+          <w:szCs w:val="20"/>
+          <w:lang w:val="en-US" w:eastAsia="es-MX"/>
+        </w:rPr>
+        <w:t>'automated'</w:t>
+      </w:r>
+      <w:r>
+        <w:rPr>
+          <w:rFonts w:ascii="Consolas" w:eastAsia="Times New Roman" w:hAnsi="Consolas" w:cs="Courier New"/>
+          <w:color w:val="A9B7C6"/>
+          <w:sz w:val="20"/>
+          <w:szCs w:val="20"/>
+          <w:lang w:val="en-US" w:eastAsia="es-MX"/>
+        </w:rPr>
+        <w:t xml:space="preserve">: </w:t>
+      </w:r>
+      <w:r>
+        <w:rPr>
+          <w:rFonts w:ascii="Consolas" w:eastAsia="Times New Roman" w:hAnsi="Consolas" w:cs="Courier New"/>
+          <w:color w:val="A5C261"/>
+          <w:sz w:val="20"/>
+          <w:szCs w:val="20"/>
+          <w:lang w:val="en-US" w:eastAsia="es-MX"/>
+        </w:rPr>
+        <w:t>'True'</w:t>
+      </w:r>
+      <w:r>
+        <w:rPr>
+          <w:rFonts w:ascii="Consolas" w:eastAsia="Times New Roman" w:hAnsi="Consolas" w:cs="Courier New"/>
+          <w:color w:val="CC7832"/>
+          <w:sz w:val="20"/>
+          <w:szCs w:val="20"/>
+          <w:lang w:val="en-US" w:eastAsia="es-MX"/>
+        </w:rPr>
+        <w:t>,</w:t>
+      </w:r>
+      <w:r>
+        <w:rPr>
+          <w:rFonts w:ascii="Consolas" w:eastAsia="Times New Roman" w:hAnsi="Consolas" w:cs="Courier New"/>
+          <w:color w:val="CC7832"/>
+          <w:sz w:val="20"/>
+          <w:szCs w:val="20"/>
+          <w:lang w:val="en-US" w:eastAsia="es-MX"/>
+        </w:rPr>
+        <w:br/>
+        <w:t xml:space="preserve">    </w:t>
+      </w:r>
+      <w:r>
+        <w:rPr>
+          <w:rFonts w:ascii="Consolas" w:eastAsia="Times New Roman" w:hAnsi="Consolas" w:cs="Courier New"/>
+          <w:color w:val="A5C261"/>
+          <w:sz w:val="20"/>
+          <w:szCs w:val="20"/>
+          <w:lang w:val="en-US" w:eastAsia="es-MX"/>
+        </w:rPr>
+        <w:t>'parameters'</w:t>
+      </w:r>
+      <w:r>
+        <w:rPr>
+          <w:rFonts w:ascii="Consolas" w:eastAsia="Times New Roman" w:hAnsi="Consolas" w:cs="Courier New"/>
+          <w:color w:val="A9B7C6"/>
+          <w:sz w:val="20"/>
+          <w:szCs w:val="20"/>
+          <w:lang w:val="en-US" w:eastAsia="es-MX"/>
+        </w:rPr>
+        <w:t>: {</w:t>
+      </w:r>
+      <w:r>
+        <w:rPr>
+          <w:rFonts w:ascii="Consolas" w:eastAsia="Times New Roman" w:hAnsi="Consolas" w:cs="Courier New"/>
+          <w:color w:val="A9B7C6"/>
+          <w:sz w:val="20"/>
+          <w:szCs w:val="20"/>
+          <w:lang w:val="en-US" w:eastAsia="es-MX"/>
+        </w:rPr>
+        <w:br/>
+        <w:t xml:space="preserve">        </w:t>
+      </w:r>
+      <w:r>
+        <w:rPr>
+          <w:rFonts w:ascii="Consolas" w:eastAsia="Times New Roman" w:hAnsi="Consolas" w:cs="Courier New"/>
+          <w:color w:val="A5C261"/>
+          <w:sz w:val="20"/>
+          <w:szCs w:val="20"/>
+          <w:lang w:val="en-US" w:eastAsia="es-MX"/>
+        </w:rPr>
+        <w:t>'</w:t>
+      </w:r>
+      <w:proofErr w:type="spellStart"/>
+      <w:r>
+        <w:rPr>
+          <w:rFonts w:ascii="Consolas" w:eastAsia="Times New Roman" w:hAnsi="Consolas" w:cs="Courier New"/>
+          <w:color w:val="A5C261"/>
+          <w:sz w:val="20"/>
+          <w:szCs w:val="20"/>
+          <w:lang w:val="en-US" w:eastAsia="es-MX"/>
+        </w:rPr>
+        <w:t>device_id</w:t>
+      </w:r>
+      <w:proofErr w:type="spellEnd"/>
+      <w:r>
+        <w:rPr>
+          <w:rFonts w:ascii="Consolas" w:eastAsia="Times New Roman" w:hAnsi="Consolas" w:cs="Courier New"/>
+          <w:color w:val="A5C261"/>
+          <w:sz w:val="20"/>
+          <w:szCs w:val="20"/>
+          <w:lang w:val="en-US" w:eastAsia="es-MX"/>
+        </w:rPr>
+        <w:t>'</w:t>
+      </w:r>
+      <w:r>
+        <w:rPr>
+          <w:rFonts w:ascii="Consolas" w:eastAsia="Times New Roman" w:hAnsi="Consolas" w:cs="Courier New"/>
+          <w:color w:val="A9B7C6"/>
+          <w:sz w:val="20"/>
+          <w:szCs w:val="20"/>
+          <w:lang w:val="en-US" w:eastAsia="es-MX"/>
+        </w:rPr>
+        <w:t xml:space="preserve">: </w:t>
+      </w:r>
+      <w:r>
+        <w:rPr>
+          <w:rFonts w:ascii="Consolas" w:eastAsia="Times New Roman" w:hAnsi="Consolas" w:cs="Courier New"/>
+          <w:color w:val="A5C261"/>
+          <w:sz w:val="20"/>
+          <w:szCs w:val="20"/>
+          <w:lang w:val="en-US" w:eastAsia="es-MX"/>
+        </w:rPr>
+        <w:t>'1'</w:t>
+      </w:r>
+      <w:r>
+        <w:rPr>
+          <w:rFonts w:ascii="Consolas" w:eastAsia="Times New Roman" w:hAnsi="Consolas" w:cs="Courier New"/>
+          <w:color w:val="CC7832"/>
+          <w:sz w:val="20"/>
+          <w:szCs w:val="20"/>
+          <w:lang w:val="en-US" w:eastAsia="es-MX"/>
+        </w:rPr>
+        <w:t>,</w:t>
+      </w:r>
+      <w:r>
+        <w:rPr>
+          <w:rFonts w:ascii="Consolas" w:eastAsia="Times New Roman" w:hAnsi="Consolas" w:cs="Courier New"/>
+          <w:color w:val="CC7832"/>
+          <w:sz w:val="20"/>
+          <w:szCs w:val="20"/>
+          <w:lang w:val="en-US" w:eastAsia="es-MX"/>
+        </w:rPr>
+        <w:br/>
+        <w:t xml:space="preserve">        </w:t>
+      </w:r>
+      <w:r>
+        <w:rPr>
+          <w:rFonts w:ascii="Consolas" w:eastAsia="Times New Roman" w:hAnsi="Consolas" w:cs="Courier New"/>
+          <w:color w:val="A5C261"/>
+          <w:sz w:val="20"/>
+          <w:szCs w:val="20"/>
+          <w:lang w:val="en-US" w:eastAsia="es-MX"/>
+        </w:rPr>
+        <w:t>'status'</w:t>
+      </w:r>
+      <w:r>
+        <w:rPr>
+          <w:rFonts w:ascii="Consolas" w:eastAsia="Times New Roman" w:hAnsi="Consolas" w:cs="Courier New"/>
+          <w:color w:val="A9B7C6"/>
+          <w:sz w:val="20"/>
+          <w:szCs w:val="20"/>
+          <w:lang w:val="en-US" w:eastAsia="es-MX"/>
+        </w:rPr>
+        <w:t xml:space="preserve">: </w:t>
+      </w:r>
+      <w:r>
+        <w:rPr>
+          <w:rFonts w:ascii="Consolas" w:eastAsia="Times New Roman" w:hAnsi="Consolas" w:cs="Courier New"/>
+          <w:color w:val="A5C261"/>
+          <w:sz w:val="20"/>
+          <w:szCs w:val="20"/>
+          <w:lang w:val="en-US" w:eastAsia="es-MX"/>
+        </w:rPr>
+        <w:t>'0'</w:t>
+      </w:r>
+      <w:r>
+        <w:rPr>
+          <w:rFonts w:ascii="Consolas" w:eastAsia="Times New Roman" w:hAnsi="Consolas" w:cs="Courier New"/>
+          <w:color w:val="CC7832"/>
+          <w:sz w:val="20"/>
+          <w:szCs w:val="20"/>
+          <w:lang w:val="en-US" w:eastAsia="es-MX"/>
+        </w:rPr>
+        <w:t>,</w:t>
+      </w:r>
+      <w:r>
+        <w:rPr>
+          <w:rFonts w:ascii="Consolas" w:eastAsia="Times New Roman" w:hAnsi="Consolas" w:cs="Courier New"/>
+          <w:color w:val="CC7832"/>
+          <w:sz w:val="20"/>
+          <w:szCs w:val="20"/>
+          <w:lang w:val="en-US" w:eastAsia="es-MX"/>
+        </w:rPr>
+        <w:br/>
+        <w:t xml:space="preserve">    </w:t>
+      </w:r>
+      <w:r>
+        <w:rPr>
+          <w:rFonts w:ascii="Consolas" w:eastAsia="Times New Roman" w:hAnsi="Consolas" w:cs="Courier New"/>
+          <w:color w:val="A9B7C6"/>
+          <w:sz w:val="20"/>
+          <w:szCs w:val="20"/>
+          <w:lang w:val="en-US" w:eastAsia="es-MX"/>
+        </w:rPr>
+        <w:t>}</w:t>
+      </w:r>
+      <w:r>
+        <w:rPr>
+          <w:rFonts w:ascii="Consolas" w:eastAsia="Times New Roman" w:hAnsi="Consolas" w:cs="Courier New"/>
+          <w:color w:val="CC7832"/>
+          <w:sz w:val="20"/>
+          <w:szCs w:val="20"/>
+          <w:lang w:val="en-US" w:eastAsia="es-MX"/>
+        </w:rPr>
+        <w:t>,</w:t>
+      </w:r>
+      <w:r>
+        <w:rPr>
+          <w:rFonts w:ascii="Consolas" w:eastAsia="Times New Roman" w:hAnsi="Consolas" w:cs="Courier New"/>
+          <w:color w:val="CC7832"/>
+          <w:sz w:val="20"/>
+          <w:szCs w:val="20"/>
+          <w:lang w:val="en-US" w:eastAsia="es-MX"/>
+        </w:rPr>
+        <w:br/>
+        <w:t xml:space="preserve">    </w:t>
+      </w:r>
+      <w:r>
+        <w:rPr>
+          <w:rFonts w:ascii="Consolas" w:eastAsia="Times New Roman" w:hAnsi="Consolas" w:cs="Courier New"/>
+          <w:color w:val="A5C261"/>
+          <w:sz w:val="20"/>
+          <w:szCs w:val="20"/>
+          <w:lang w:val="en-US" w:eastAsia="es-MX"/>
+        </w:rPr>
+        <w:t>'expected result'</w:t>
+      </w:r>
+      <w:r>
+        <w:rPr>
+          <w:rFonts w:ascii="Consolas" w:eastAsia="Times New Roman" w:hAnsi="Consolas" w:cs="Courier New"/>
+          <w:color w:val="A9B7C6"/>
+          <w:sz w:val="20"/>
+          <w:szCs w:val="20"/>
+          <w:lang w:val="en-US" w:eastAsia="es-MX"/>
+        </w:rPr>
+        <w:t xml:space="preserve">: </w:t>
+      </w:r>
+      <w:r>
+        <w:rPr>
+          <w:rFonts w:ascii="Consolas" w:eastAsia="Times New Roman" w:hAnsi="Consolas" w:cs="Courier New"/>
+          <w:color w:val="A5C261"/>
+          <w:sz w:val="20"/>
+          <w:szCs w:val="20"/>
+          <w:lang w:val="en-US" w:eastAsia="es-MX"/>
+        </w:rPr>
+        <w:t>'</w:t>
+      </w:r>
+      <w:proofErr w:type="spellStart"/>
+      <w:r>
+        <w:rPr>
+          <w:rFonts w:ascii="Consolas" w:eastAsia="Times New Roman" w:hAnsi="Consolas" w:cs="Courier New"/>
+          <w:color w:val="A5C261"/>
+          <w:sz w:val="20"/>
+          <w:szCs w:val="20"/>
+          <w:lang w:val="en-US" w:eastAsia="es-MX"/>
+        </w:rPr>
+        <w:t>Estatus</w:t>
+      </w:r>
+      <w:proofErr w:type="spellEnd"/>
+      <w:r>
+        <w:rPr>
+          <w:rFonts w:ascii="Consolas" w:eastAsia="Times New Roman" w:hAnsi="Consolas" w:cs="Courier New"/>
+          <w:color w:val="A5C261"/>
+          <w:sz w:val="20"/>
+          <w:szCs w:val="20"/>
+          <w:lang w:val="en-US" w:eastAsia="es-MX"/>
+        </w:rPr>
+        <w:t xml:space="preserve"> de </w:t>
+      </w:r>
+      <w:proofErr w:type="spellStart"/>
+      <w:r>
+        <w:rPr>
+          <w:rFonts w:ascii="Consolas" w:eastAsia="Times New Roman" w:hAnsi="Consolas" w:cs="Courier New"/>
+          <w:color w:val="A5C261"/>
+          <w:sz w:val="20"/>
+          <w:szCs w:val="20"/>
+          <w:lang w:val="en-US" w:eastAsia="es-MX"/>
+        </w:rPr>
+        <w:t>Wifi</w:t>
+      </w:r>
+      <w:proofErr w:type="spellEnd"/>
+      <w:r>
+        <w:rPr>
+          <w:rFonts w:ascii="Consolas" w:eastAsia="Times New Roman" w:hAnsi="Consolas" w:cs="Courier New"/>
+          <w:color w:val="A5C261"/>
+          <w:sz w:val="20"/>
+          <w:szCs w:val="20"/>
+          <w:lang w:val="en-US" w:eastAsia="es-MX"/>
+        </w:rPr>
+        <w:t xml:space="preserve"> </w:t>
+      </w:r>
+      <w:proofErr w:type="spellStart"/>
+      <w:r>
+        <w:rPr>
+          <w:rFonts w:ascii="Consolas" w:eastAsia="Times New Roman" w:hAnsi="Consolas" w:cs="Courier New"/>
+          <w:color w:val="A5C261"/>
+          <w:sz w:val="20"/>
+          <w:szCs w:val="20"/>
+          <w:lang w:val="en-US" w:eastAsia="es-MX"/>
+        </w:rPr>
+        <w:t>cambiado</w:t>
+      </w:r>
+      <w:proofErr w:type="spellEnd"/>
+      <w:r>
+        <w:rPr>
+          <w:rFonts w:ascii="Consolas" w:eastAsia="Times New Roman" w:hAnsi="Consolas" w:cs="Courier New"/>
+          <w:color w:val="A5C261"/>
+          <w:sz w:val="20"/>
+          <w:szCs w:val="20"/>
+          <w:lang w:val="en-US" w:eastAsia="es-MX"/>
+        </w:rPr>
+        <w:t xml:space="preserve"> </w:t>
+      </w:r>
+      <w:proofErr w:type="spellStart"/>
+      <w:r>
+        <w:rPr>
+          <w:rFonts w:ascii="Consolas" w:eastAsia="Times New Roman" w:hAnsi="Consolas" w:cs="Courier New"/>
+          <w:color w:val="A5C261"/>
+          <w:sz w:val="20"/>
+          <w:szCs w:val="20"/>
+          <w:lang w:val="en-US" w:eastAsia="es-MX"/>
+        </w:rPr>
+        <w:t>a</w:t>
+      </w:r>
+      <w:proofErr w:type="spellEnd"/>
+      <w:r>
+        <w:rPr>
+          <w:rFonts w:ascii="Consolas" w:eastAsia="Times New Roman" w:hAnsi="Consolas" w:cs="Courier New"/>
+          <w:color w:val="A5C261"/>
+          <w:sz w:val="20"/>
+          <w:szCs w:val="20"/>
+          <w:lang w:val="en-US" w:eastAsia="es-MX"/>
+        </w:rPr>
+        <w:t xml:space="preserve"> Off'</w:t>
+      </w:r>
+      <w:r>
+        <w:rPr>
+          <w:rFonts w:ascii="Consolas" w:eastAsia="Times New Roman" w:hAnsi="Consolas" w:cs="Courier New"/>
+          <w:color w:val="A5C261"/>
+          <w:sz w:val="20"/>
+          <w:szCs w:val="20"/>
+          <w:lang w:val="en-US" w:eastAsia="es-MX"/>
+        </w:rPr>
+        <w:br/>
+      </w:r>
+      <w:r>
+        <w:rPr>
+          <w:rFonts w:ascii="Consolas" w:eastAsia="Times New Roman" w:hAnsi="Consolas" w:cs="Courier New"/>
+          <w:color w:val="A9B7C6"/>
+          <w:sz w:val="20"/>
+          <w:szCs w:val="20"/>
+          <w:lang w:val="en-US" w:eastAsia="es-MX"/>
+        </w:rPr>
+        <w:t>}</w:t>
+      </w:r>
+      <w:r>
+        <w:rPr>
+          <w:rFonts w:ascii="Consolas" w:eastAsia="Times New Roman" w:hAnsi="Consolas" w:cs="Courier New"/>
+          <w:color w:val="CC7832"/>
+          <w:sz w:val="20"/>
+          <w:szCs w:val="20"/>
+          <w:lang w:val="en-US" w:eastAsia="es-MX"/>
+        </w:rPr>
+        <w:t>,</w:t>
+      </w:r>
+    </w:p>
+    <w:p>
+      <w:pPr>
+        <w:rPr>
+          <w:lang w:val="en-US"/>
+        </w:rPr>
+      </w:pPr>
+    </w:p>
+    <w:p>
+      <w:pPr>
+        <w:pStyle w:val="ListParagraph"/>
+        <w:numPr>
+          <w:ilvl w:val="0"/>
+          <w:numId w:val="8"/>
+        </w:numPr>
+        <w:rPr>
+          <w:b/>
+          <w:bCs/>
+        </w:rPr>
+      </w:pPr>
+      <w:proofErr w:type="spellStart"/>
+      <w:r>
+        <w:rPr>
+          <w:b/>
+          <w:bCs/>
+        </w:rPr>
+        <w:t>function</w:t>
+      </w:r>
+      <w:proofErr w:type="spellEnd"/>
+      <w:r>
+        <w:rPr>
+          <w:b/>
+          <w:bCs/>
+        </w:rPr>
+        <w:t xml:space="preserve">: </w:t>
+      </w:r>
+      <w:r>
+        <w:t xml:space="preserve">Los valores para </w:t>
+      </w:r>
+      <w:proofErr w:type="spellStart"/>
+      <w:r>
+        <w:t>function</w:t>
+      </w:r>
+      <w:proofErr w:type="spellEnd"/>
+      <w:r>
+        <w:t xml:space="preserve"> pueden ser los siguientes:</w:t>
+      </w:r>
+      <w:r>
+        <w:rPr>
+          <w:b/>
+          <w:bCs/>
+        </w:rPr>
+        <w:t xml:space="preserve"> </w:t>
+      </w:r>
+    </w:p>
+    <w:p>
+      <w:pPr>
+        <w:pStyle w:val="ListParagraph"/>
+        <w:numPr>
+          <w:ilvl w:val="1"/>
+          <w:numId w:val="8"/>
+        </w:numPr>
+        <w:rPr>
+          <w:lang w:val="en-US"/>
+        </w:rPr>
+      </w:pPr>
+      <w:proofErr w:type="spellStart"/>
+      <w:r>
+        <w:rPr>
+          <w:lang w:val="en-US"/>
+        </w:rPr>
+        <w:t>read_devices</w:t>
+      </w:r>
+      <w:proofErr w:type="spellEnd"/>
+    </w:p>
+    <w:p>
+      <w:pPr>
+        <w:pStyle w:val="ListParagraph"/>
+        <w:numPr>
+          <w:ilvl w:val="1"/>
+          <w:numId w:val="8"/>
+        </w:numPr>
+        <w:rPr>
+          <w:lang w:val="en-US"/>
+        </w:rPr>
+      </w:pPr>
+      <w:proofErr w:type="spellStart"/>
+      <w:r>
+        <w:rPr>
+          <w:lang w:val="en-US"/>
+        </w:rPr>
+        <w:t>read_device</w:t>
+      </w:r>
+      <w:proofErr w:type="spellEnd"/>
+    </w:p>
+    <w:p>
+      <w:pPr>
+        <w:pStyle w:val="ListParagraph"/>
+        <w:numPr>
+          <w:ilvl w:val="1"/>
+          <w:numId w:val="8"/>
+        </w:numPr>
+        <w:rPr>
+          <w:lang w:val="en-US"/>
+        </w:rPr>
+      </w:pPr>
+      <w:proofErr w:type="spellStart"/>
+      <w:r>
+        <w:rPr>
+          <w:lang w:val="en-US"/>
+        </w:rPr>
+        <w:t>adb_call</w:t>
+      </w:r>
+      <w:proofErr w:type="spellEnd"/>
+    </w:p>
+    <w:p>
+      <w:pPr>
+        <w:pStyle w:val="ListParagraph"/>
+        <w:numPr>
+          <w:ilvl w:val="1"/>
+          <w:numId w:val="8"/>
+        </w:numPr>
+        <w:rPr>
+          <w:lang w:val="en-US"/>
+        </w:rPr>
+      </w:pPr>
+      <w:proofErr w:type="spellStart"/>
+      <w:r>
+        <w:rPr>
+          <w:lang w:val="en-US"/>
+        </w:rPr>
+        <w:t>adb_ui_call</w:t>
+      </w:r>
+      <w:proofErr w:type="spellEnd"/>
+    </w:p>
+    <w:p>
+      <w:pPr>
+        <w:pStyle w:val="ListParagraph"/>
+        <w:numPr>
+          <w:ilvl w:val="1"/>
+          <w:numId w:val="8"/>
+        </w:numPr>
+        <w:rPr>
+          <w:lang w:val="en-US"/>
+        </w:rPr>
+      </w:pPr>
+      <w:proofErr w:type="spellStart"/>
+      <w:r>
+        <w:rPr>
+          <w:lang w:val="en-US"/>
+        </w:rPr>
+        <w:t>adb_ui_wifi</w:t>
+      </w:r>
+      <w:proofErr w:type="spellEnd"/>
+    </w:p>
+    <w:p>
+      <w:pPr>
+        <w:pStyle w:val="ListParagraph"/>
+        <w:numPr>
+          <w:ilvl w:val="1"/>
+          <w:numId w:val="8"/>
+        </w:numPr>
+        <w:rPr>
+          <w:lang w:val="en-US"/>
+        </w:rPr>
+      </w:pPr>
+      <w:proofErr w:type="spellStart"/>
+      <w:r>
+        <w:rPr>
+          <w:lang w:val="en-US"/>
+        </w:rPr>
+        <w:t>adb_ui_calculator</w:t>
+      </w:r>
+      <w:proofErr w:type="spellEnd"/>
+    </w:p>
+    <w:p>
+      <w:pPr>
+        <w:pStyle w:val="ListParagraph"/>
+        <w:numPr>
+          <w:ilvl w:val="1"/>
+          <w:numId w:val="8"/>
+        </w:numPr>
+        <w:rPr>
+          <w:lang w:val="en-US"/>
+        </w:rPr>
+      </w:pPr>
+      <w:proofErr w:type="spellStart"/>
+      <w:r>
+        <w:rPr>
+          <w:lang w:val="en-US"/>
+        </w:rPr>
+        <w:t>test_adb_ui_voice_message</w:t>
+      </w:r>
+      <w:proofErr w:type="spellEnd"/>
+    </w:p>
+    <w:p>
+      <w:pPr>
+        <w:pStyle w:val="ListParagraph"/>
+        <w:numPr>
+          <w:ilvl w:val="0"/>
+          <w:numId w:val="8"/>
+        </w:numPr>
+      </w:pPr>
+      <w:proofErr w:type="spellStart"/>
+      <w:r>
+        <w:rPr>
+          <w:b/>
+          <w:bCs/>
+        </w:rPr>
+        <w:t>description</w:t>
+      </w:r>
+      <w:proofErr w:type="spellEnd"/>
+      <w:r>
+        <w:rPr>
+          <w:b/>
+          <w:bCs/>
+        </w:rPr>
+        <w:t>:</w:t>
+      </w:r>
+      <w:r>
+        <w:t xml:space="preserve"> La descripción del c</w:t>
+      </w:r>
+      <w:r>
+        <w:t>aso prueba.</w:t>
+      </w:r>
+    </w:p>
+    <w:p>
+      <w:pPr>
+        <w:pStyle w:val="ListParagraph"/>
+        <w:numPr>
+          <w:ilvl w:val="0"/>
+          <w:numId w:val="8"/>
+        </w:numPr>
+      </w:pPr>
+      <w:proofErr w:type="spellStart"/>
+      <w:r>
+        <w:rPr>
+          <w:b/>
+          <w:bCs/>
+        </w:rPr>
+        <w:t>automated</w:t>
+      </w:r>
+      <w:proofErr w:type="spellEnd"/>
+      <w:r>
+        <w:rPr>
+          <w:b/>
+          <w:bCs/>
+        </w:rPr>
+        <w:t xml:space="preserve">: </w:t>
+      </w:r>
+      <w:r>
+        <w:t>En caso de que se quiera ejecutar junto con la suite el valor deberá ser True, en caso contrario False.</w:t>
+      </w:r>
+    </w:p>
+    <w:p>
+      <w:pPr>
+        <w:pStyle w:val="ListParagraph"/>
+        <w:numPr>
+          <w:ilvl w:val="0"/>
+          <w:numId w:val="8"/>
+        </w:numPr>
+      </w:pPr>
+      <w:proofErr w:type="spellStart"/>
+      <w:r>
+        <w:rPr>
+          <w:b/>
+          <w:bCs/>
+        </w:rPr>
+        <w:t>parameters</w:t>
+      </w:r>
+      <w:proofErr w:type="spellEnd"/>
+      <w:r>
+        <w:rPr>
+          <w:b/>
+          <w:bCs/>
+        </w:rPr>
+        <w:t>:</w:t>
+      </w:r>
+      <w:r>
+        <w:t xml:space="preserve"> Revisar la documentación de cada función para ver el tipo de parámetros que recibe, no es necesario enviar serial o </w:t>
+      </w:r>
+      <w:proofErr w:type="spellStart"/>
+      <w:r>
+        <w:t>device</w:t>
+      </w:r>
+      <w:proofErr w:type="spellEnd"/>
+      <w:r>
+        <w:t>, solo seleccionar el índice del teléfono donde se quiere ejecutar.</w:t>
+      </w:r>
+    </w:p>
+    <w:p>
+      <w:pPr>
+        <w:pStyle w:val="ListParagraph"/>
+        <w:numPr>
+          <w:ilvl w:val="0"/>
+          <w:numId w:val="8"/>
+        </w:numPr>
+      </w:pPr>
+      <w:proofErr w:type="spellStart"/>
+      <w:r>
+        <w:rPr>
+          <w:b/>
+          <w:bCs/>
+        </w:rPr>
+        <w:t>expected</w:t>
+      </w:r>
+      <w:proofErr w:type="spellEnd"/>
+      <w:r>
+        <w:rPr>
+          <w:b/>
+          <w:bCs/>
+        </w:rPr>
+        <w:t xml:space="preserve"> </w:t>
+      </w:r>
+      <w:proofErr w:type="spellStart"/>
+      <w:r>
+        <w:rPr>
+          <w:b/>
+          <w:bCs/>
+        </w:rPr>
+        <w:t>result</w:t>
+      </w:r>
+      <w:proofErr w:type="spellEnd"/>
+      <w:r>
+        <w:rPr>
+          <w:b/>
+          <w:bCs/>
+        </w:rPr>
+        <w:t xml:space="preserve">: </w:t>
+      </w:r>
+      <w:r>
+        <w:t>La salida esperada al ejecutar la prueba.</w:t>
+      </w:r>
+    </w:p>
+    <w:p>
+      <w:pPr>
+        <w:pStyle w:val="Heading2"/>
+      </w:pPr>
+      <w:proofErr w:type="spellStart"/>
+      <w:r>
         <w:t>Setup</w:t>
       </w:r>
       <w:proofErr w:type="spellEnd"/>
@@ -2452,7 +3549,15 @@
       </w:r>
       <w:proofErr w:type="spellEnd"/>
       <w:r>
-        <w:t xml:space="preserve"> manager de Android Studio seleccionar </w:t>
+        <w:t xml:space="preserve"> </w:t>
+      </w:r>
+      <w:proofErr w:type="gramStart"/>
+      <w:r>
+        <w:t>manager</w:t>
+      </w:r>
+      <w:proofErr w:type="gramEnd"/>
+      <w:r>
+        <w:t xml:space="preserve"> de Android Studio seleccionar </w:t>
       </w:r>
       <w:proofErr w:type="spellStart"/>
       <w:r>
@@ -2497,7 +3602,11 @@
         <w:t xml:space="preserve">:  Agregar </w:t>
       </w:r>
       <w:r>
-        <w:t>C:\Program Files (x86)\Android\</w:t>
+        <w:t>C:\Program Files (x</w:t>
+      </w:r>
+      <w:proofErr w:type="gramStart"/>
+      <w:r>
+        <w:t>86)\Android\</w:t>
       </w:r>
       <w:proofErr w:type="spellStart"/>
       <w:r>
@@ -2512,6 +3621,7 @@
         <w:t>platform-tools</w:t>
       </w:r>
       <w:proofErr w:type="spellEnd"/>
+      <w:proofErr w:type="gramEnd"/>
       <w:r>
         <w:t xml:space="preserve"> a las variables de entorno desde la configuración avanzada del equipo.</w:t>
       </w:r>
@@ -2637,6 +3747,23 @@
     </w:p>
     <w:p>
       <w:pPr>
+        <w:rPr>
+          <w:rFonts w:asciiTheme="majorHAnsi" w:eastAsiaTheme="majorEastAsia" w:hAnsiTheme="majorHAnsi" w:cstheme="majorBidi"/>
+          <w:color w:val="2F5496" w:themeColor="accent1" w:themeShade="BF"/>
+          <w:sz w:val="26"/>
+          <w:szCs w:val="26"/>
+          <w:lang w:val="en-US"/>
+        </w:rPr>
+      </w:pPr>
+      <w:r>
+        <w:rPr>
+          <w:lang w:val="en-US"/>
+        </w:rPr>
+        <w:br w:type="page"/>
+      </w:r>
+    </w:p>
+    <w:p>
+      <w:pPr>
         <w:pStyle w:val="Heading2"/>
         <w:rPr>
           <w:lang w:val="en-US"/>
@@ -2647,6 +3774,7 @@
         <w:rPr>
           <w:lang w:val="en-US"/>
         </w:rPr>
+        <w:lastRenderedPageBreak/>
         <w:t>Am</w:t>
       </w:r>
       <w:r>
@@ -2939,36 +4067,130 @@
           <w:lang w:val="en-US"/>
         </w:rPr>
       </w:pPr>
-      <w:r>
-        <w:rPr>
-          <w:lang w:val="en-US"/>
-        </w:rPr>
-        <w:br w:type="page"/>
-      </w:r>
-    </w:p>
-    <w:p>
-      <w:pPr>
-        <w:pStyle w:val="Heading3"/>
-        <w:rPr>
-          <w:lang w:val="en-US"/>
-        </w:rPr>
-      </w:pPr>
-      <w:proofErr w:type="spellStart"/>
-      <w:r>
-        <w:rPr>
-          <w:lang w:val="en-US"/>
-        </w:rPr>
-        <w:lastRenderedPageBreak/>
+      <w:proofErr w:type="spellStart"/>
+      <w:r>
+        <w:rPr>
+          <w:lang w:val="en-US"/>
+        </w:rPr>
         <w:t>Pantallas</w:t>
       </w:r>
       <w:proofErr w:type="spellEnd"/>
     </w:p>
     <w:p>
       <w:pPr>
+        <w:ind w:firstLine="708"/>
+        <w:rPr>
+          <w:b/>
+          <w:bCs/>
+          <w:lang w:val="en-US"/>
+        </w:rPr>
+      </w:pPr>
+      <w:proofErr w:type="spellStart"/>
+      <w:r>
+        <w:rPr>
+          <w:b/>
+          <w:bCs/>
+          <w:lang w:val="en-US"/>
+        </w:rPr>
+        <w:t>Pantalla</w:t>
+      </w:r>
+      <w:proofErr w:type="spellEnd"/>
+      <w:r>
+        <w:rPr>
+          <w:b/>
+          <w:bCs/>
+          <w:lang w:val="en-US"/>
+        </w:rPr>
+        <w:t xml:space="preserve"> Home</w:t>
+      </w:r>
+      <w:r>
+        <w:rPr>
+          <w:b/>
+          <w:bCs/>
+          <w:lang w:val="en-US"/>
+        </w:rPr>
+        <w:tab/>
+      </w:r>
+      <w:r>
+        <w:rPr>
+          <w:b/>
+          <w:bCs/>
+          <w:lang w:val="en-US"/>
+        </w:rPr>
+        <w:tab/>
+      </w:r>
+      <w:r>
+        <w:rPr>
+          <w:b/>
+          <w:bCs/>
+          <w:lang w:val="en-US"/>
+        </w:rPr>
+        <w:tab/>
+      </w:r>
+      <w:proofErr w:type="spellStart"/>
+      <w:r>
+        <w:rPr>
+          <w:b/>
+          <w:bCs/>
+          <w:lang w:val="en-US"/>
+        </w:rPr>
+        <w:t>Pantalla</w:t>
+      </w:r>
+      <w:proofErr w:type="spellEnd"/>
+      <w:r>
+        <w:rPr>
+          <w:b/>
+          <w:bCs/>
+          <w:lang w:val="en-US"/>
+        </w:rPr>
+        <w:t xml:space="preserve"> Settings</w:t>
+      </w:r>
+      <w:r>
+        <w:rPr>
+          <w:b/>
+          <w:bCs/>
+          <w:lang w:val="en-US"/>
+        </w:rPr>
+        <w:tab/>
+      </w:r>
+      <w:r>
+        <w:rPr>
+          <w:b/>
+          <w:bCs/>
+          <w:lang w:val="en-US"/>
+        </w:rPr>
+        <w:tab/>
+      </w:r>
+      <w:proofErr w:type="spellStart"/>
+      <w:r>
+        <w:rPr>
+          <w:b/>
+          <w:bCs/>
+          <w:lang w:val="en-US"/>
+        </w:rPr>
+        <w:t>Pantalla</w:t>
+      </w:r>
+      <w:proofErr w:type="spellEnd"/>
+      <w:r>
+        <w:rPr>
+          <w:b/>
+          <w:bCs/>
+          <w:lang w:val="en-US"/>
+        </w:rPr>
+        <w:t xml:space="preserve"> Connection</w:t>
+      </w:r>
+      <w:r>
+        <w:rPr>
+          <w:b/>
+          <w:bCs/>
+          <w:lang w:val="en-US"/>
+        </w:rPr>
+        <w:t>s</w:t>
+      </w:r>
+    </w:p>
+    <w:p>
+      <w:pPr>
         <w:jc w:val="center"/>
-        <w:rPr>
-          <w:lang w:val="en-US"/>
-        </w:rPr>
       </w:pPr>
       <w:r>
         <w:rPr>
@@ -3024,6 +4246,9 @@
         </w:drawing>
       </w:r>
       <w:r>
+        <w:t xml:space="preserve"> </w:t>
+      </w:r>
+      <w:r>
         <w:rPr>
           <w:noProof/>
         </w:rPr>
@@ -3064,6 +4289,9 @@
         </w:drawing>
       </w:r>
       <w:r>
+        <w:t xml:space="preserve"> </w:t>
+      </w:r>
+      <w:r>
         <w:rPr>
           <w:noProof/>
         </w:rPr>
@@ -3103,6 +4331,115 @@
           </wp:inline>
         </w:drawing>
       </w:r>
+    </w:p>
+    <w:p>
+      <w:r>
+        <w:br w:type="page"/>
+      </w:r>
+    </w:p>
+    <w:p>
+      <w:pPr>
+        <w:jc w:val="center"/>
+      </w:pPr>
+    </w:p>
+    <w:p>
+      <w:pPr>
+        <w:rPr>
+          <w:b/>
+          <w:bCs/>
+        </w:rPr>
+      </w:pPr>
+      <w:r>
+        <w:rPr>
+          <w:b/>
+          <w:bCs/>
+        </w:rPr>
+        <w:tab/>
+        <w:t>Pantalla Wifi</w:t>
+      </w:r>
+      <w:r>
+        <w:rPr>
+          <w:b/>
+          <w:bCs/>
+        </w:rPr>
+        <w:tab/>
+      </w:r>
+      <w:r>
+        <w:rPr>
+          <w:b/>
+          <w:bCs/>
+        </w:rPr>
+        <w:tab/>
+      </w:r>
+      <w:r>
+        <w:rPr>
+          <w:b/>
+          <w:bCs/>
+        </w:rPr>
+        <w:tab/>
+        <w:t xml:space="preserve">Pantalla </w:t>
+      </w:r>
+      <w:proofErr w:type="spellStart"/>
+      <w:r>
+        <w:rPr>
+          <w:b/>
+          <w:bCs/>
+        </w:rPr>
+        <w:t>Call</w:t>
+      </w:r>
+      <w:proofErr w:type="spellEnd"/>
+      <w:r>
+        <w:rPr>
+          <w:b/>
+          <w:bCs/>
+        </w:rPr>
+        <w:t>/</w:t>
+      </w:r>
+      <w:proofErr w:type="spellStart"/>
+      <w:r>
+        <w:rPr>
+          <w:b/>
+          <w:bCs/>
+        </w:rPr>
+        <w:t>Keypad</w:t>
+      </w:r>
+      <w:proofErr w:type="spellEnd"/>
+      <w:r>
+        <w:rPr>
+          <w:b/>
+          <w:bCs/>
+        </w:rPr>
+        <w:tab/>
+      </w:r>
+      <w:r>
+        <w:rPr>
+          <w:b/>
+          <w:bCs/>
+        </w:rPr>
+        <w:tab/>
+        <w:t>Pantalla</w:t>
+      </w:r>
+      <w:r>
+        <w:rPr>
+          <w:b/>
+          <w:bCs/>
+        </w:rPr>
+        <w:t xml:space="preserve"> </w:t>
+      </w:r>
+      <w:proofErr w:type="spellStart"/>
+      <w:r>
+        <w:rPr>
+          <w:b/>
+          <w:bCs/>
+        </w:rPr>
+        <w:t>Calculator</w:t>
+      </w:r>
+      <w:proofErr w:type="spellEnd"/>
+    </w:p>
+    <w:p>
+      <w:pPr>
+        <w:jc w:val="center"/>
+      </w:pPr>
       <w:r>
         <w:rPr>
           <w:noProof/>
@@ -3144,6 +4481,9 @@
         </w:drawing>
       </w:r>
       <w:r>
+        <w:t xml:space="preserve"> </w:t>
+      </w:r>
+      <w:r>
         <w:rPr>
           <w:noProof/>
         </w:rPr>
@@ -3182,6 +4522,9 @@
             </a:graphic>
           </wp:inline>
         </w:drawing>
+      </w:r>
+      <w:r>
+        <w:t xml:space="preserve"> </w:t>
       </w:r>
       <w:r>
         <w:rPr>
@@ -3240,6 +4583,104 @@
     <w:p>
       <w:pPr>
         <w:jc w:val="center"/>
+      </w:pPr>
+    </w:p>
+    <w:p>
+      <w:pPr>
+        <w:rPr>
+          <w:lang w:val="en-US"/>
+        </w:rPr>
+      </w:pPr>
+      <w:r>
+        <w:rPr>
+          <w:lang w:val="en-US"/>
+        </w:rPr>
+        <w:br w:type="page"/>
+      </w:r>
+    </w:p>
+    <w:p>
+      <w:pPr>
+        <w:rPr>
+          <w:b/>
+          <w:bCs/>
+          <w:lang w:val="en-US"/>
+        </w:rPr>
+      </w:pPr>
+      <w:r>
+        <w:rPr>
+          <w:lang w:val="en-US"/>
+        </w:rPr>
+        <w:lastRenderedPageBreak/>
+        <w:tab/>
+      </w:r>
+      <w:r>
+        <w:rPr>
+          <w:lang w:val="en-US"/>
+        </w:rPr>
+        <w:tab/>
+      </w:r>
+      <w:r>
+        <w:rPr>
+          <w:lang w:val="en-US"/>
+        </w:rPr>
+        <w:tab/>
+      </w:r>
+      <w:proofErr w:type="spellStart"/>
+      <w:r>
+        <w:rPr>
+          <w:b/>
+          <w:bCs/>
+          <w:lang w:val="en-US"/>
+        </w:rPr>
+        <w:t>Pantalla</w:t>
+      </w:r>
+      <w:proofErr w:type="spellEnd"/>
+      <w:r>
+        <w:rPr>
+          <w:b/>
+          <w:bCs/>
+          <w:lang w:val="en-US"/>
+        </w:rPr>
+        <w:t xml:space="preserve"> Notifications</w:t>
+      </w:r>
+      <w:r>
+        <w:rPr>
+          <w:b/>
+          <w:bCs/>
+          <w:lang w:val="en-US"/>
+        </w:rPr>
+        <w:tab/>
+      </w:r>
+      <w:r>
+        <w:rPr>
+          <w:b/>
+          <w:bCs/>
+          <w:lang w:val="en-US"/>
+        </w:rPr>
+        <w:tab/>
+      </w:r>
+      <w:proofErr w:type="spellStart"/>
+      <w:r>
+        <w:rPr>
+          <w:b/>
+          <w:bCs/>
+          <w:lang w:val="en-US"/>
+        </w:rPr>
+        <w:t>Pantalla</w:t>
+      </w:r>
+      <w:proofErr w:type="spellEnd"/>
+      <w:r>
+        <w:rPr>
+          <w:b/>
+          <w:bCs/>
+          <w:lang w:val="en-US"/>
+        </w:rPr>
+        <w:t xml:space="preserve"> Notifications con Voicemail</w:t>
+      </w:r>
+    </w:p>
+    <w:p>
+      <w:pPr>
+        <w:jc w:val="center"/>
         <w:rPr>
           <w:lang w:val="en-US"/>
         </w:rPr>
@@ -3248,7 +4689,6 @@
         <w:rPr>
           <w:noProof/>
         </w:rPr>
-        <w:lastRenderedPageBreak/>
         <w:drawing>
           <wp:inline distT="0" distB="0" distL="0" distR="0" wp14:anchorId="78778492" wp14:editId="07B436AE">
             <wp:extent cx="1800000" cy="3899850"/>
@@ -3300,6 +4740,12 @@
       </w:r>
       <w:r>
         <w:rPr>
+          <w:lang w:val="en-US"/>
+        </w:rPr>
+        <w:t xml:space="preserve"> </w:t>
+      </w:r>
+      <w:r>
+        <w:rPr>
           <w:noProof/>
         </w:rPr>
         <w:drawing>
@@ -3704,6 +5150,119 @@
     </w:lvl>
   </w:abstractNum>
   <w:abstractNum w:abstractNumId="3" w15:restartNumberingAfterBreak="0">
+    <w:nsid w:val="3C001232"/>
+    <w:multiLevelType w:val="hybridMultilevel"/>
+    <w:tmpl w:val="65D06256"/>
+    <w:lvl w:ilvl="0" w:tplc="080A0001">
+      <w:start w:val="1"/>
+      <w:numFmt w:val="bullet"/>
+      <w:lvlText w:val=""/>
+      <w:lvlJc w:val="left"/>
+      <w:pPr>
+        <w:ind w:left="720" w:hanging="360"/>
+      </w:pPr>
+      <w:rPr>
+        <w:rFonts w:ascii="Symbol" w:hAnsi="Symbol" w:hint="default"/>
+      </w:rPr>
+    </w:lvl>
+    <w:lvl w:ilvl="1" w:tplc="080A0003">
+      <w:start w:val="1"/>
+      <w:numFmt w:val="bullet"/>
+      <w:lvlText w:val="o"/>
+      <w:lvlJc w:val="left"/>
+      <w:pPr>
+        <w:ind w:left="1440" w:hanging="360"/>
+      </w:pPr>
+      <w:rPr>
+        <w:rFonts w:ascii="Courier New" w:hAnsi="Courier New" w:cs="Courier New" w:hint="default"/>
+      </w:rPr>
+    </w:lvl>
+    <w:lvl w:ilvl="2" w:tplc="080A0005" w:tentative="1">
+      <w:start w:val="1"/>
+      <w:numFmt w:val="bullet"/>
+      <w:lvlText w:val=""/>
+      <w:lvlJc w:val="left"/>
+      <w:pPr>
+        <w:ind w:left="2160" w:hanging="360"/>
+      </w:pPr>
+      <w:rPr>
+        <w:rFonts w:ascii="Wingdings" w:hAnsi="Wingdings" w:hint="default"/>
+      </w:rPr>
+    </w:lvl>
+    <w:lvl w:ilvl="3" w:tplc="080A0001" w:tentative="1">
+      <w:start w:val="1"/>
+      <w:numFmt w:val="bullet"/>
+      <w:lvlText w:val=""/>
+      <w:lvlJc w:val="left"/>
+      <w:pPr>
+        <w:ind w:left="2880" w:hanging="360"/>
+      </w:pPr>
+      <w:rPr>
+        <w:rFonts w:ascii="Symbol" w:hAnsi="Symbol" w:hint="default"/>
+      </w:rPr>
+    </w:lvl>
+    <w:lvl w:ilvl="4" w:tplc="080A0003" w:tentative="1">
+      <w:start w:val="1"/>
+      <w:numFmt w:val="bullet"/>
+      <w:lvlText w:val="o"/>
+      <w:lvlJc w:val="left"/>
+      <w:pPr>
+        <w:ind w:left="3600" w:hanging="360"/>
+      </w:pPr>
+      <w:rPr>
+        <w:rFonts w:ascii="Courier New" w:hAnsi="Courier New" w:cs="Courier New" w:hint="default"/>
+      </w:rPr>
+    </w:lvl>
+    <w:lvl w:ilvl="5" w:tplc="080A0005" w:tentative="1">
+      <w:start w:val="1"/>
+      <w:numFmt w:val="bullet"/>
+      <w:lvlText w:val=""/>
+      <w:lvlJc w:val="left"/>
+      <w:pPr>
+        <w:ind w:left="4320" w:hanging="360"/>
+      </w:pPr>
+      <w:rPr>
+        <w:rFonts w:ascii="Wingdings" w:hAnsi="Wingdings" w:hint="default"/>
+      </w:rPr>
+    </w:lvl>
+    <w:lvl w:ilvl="6" w:tplc="080A0001" w:tentative="1">
+      <w:start w:val="1"/>
+      <w:numFmt w:val="bullet"/>
+      <w:lvlText w:val=""/>
+      <w:lvlJc w:val="left"/>
+      <w:pPr>
+        <w:ind w:left="5040" w:hanging="360"/>
+      </w:pPr>
+      <w:rPr>
+        <w:rFonts w:ascii="Symbol" w:hAnsi="Symbol" w:hint="default"/>
+      </w:rPr>
+    </w:lvl>
+    <w:lvl w:ilvl="7" w:tplc="080A0003" w:tentative="1">
+      <w:start w:val="1"/>
+      <w:numFmt w:val="bullet"/>
+      <w:lvlText w:val="o"/>
+      <w:lvlJc w:val="left"/>
+      <w:pPr>
+        <w:ind w:left="5760" w:hanging="360"/>
+      </w:pPr>
+      <w:rPr>
+        <w:rFonts w:ascii="Courier New" w:hAnsi="Courier New" w:cs="Courier New" w:hint="default"/>
+      </w:rPr>
+    </w:lvl>
+    <w:lvl w:ilvl="8" w:tplc="080A0005" w:tentative="1">
+      <w:start w:val="1"/>
+      <w:numFmt w:val="bullet"/>
+      <w:lvlText w:val=""/>
+      <w:lvlJc w:val="left"/>
+      <w:pPr>
+        <w:ind w:left="6480" w:hanging="360"/>
+      </w:pPr>
+      <w:rPr>
+        <w:rFonts w:ascii="Wingdings" w:hAnsi="Wingdings" w:hint="default"/>
+      </w:rPr>
+    </w:lvl>
+  </w:abstractNum>
+  <w:abstractNum w:abstractNumId="4" w15:restartNumberingAfterBreak="0">
     <w:nsid w:val="5B1F71C8"/>
     <w:multiLevelType w:val="hybridMultilevel"/>
     <w:tmpl w:val="A6B635BA"/>
@@ -3816,7 +5375,7 @@
       </w:rPr>
     </w:lvl>
   </w:abstractNum>
-  <w:abstractNum w:abstractNumId="4" w15:restartNumberingAfterBreak="0">
+  <w:abstractNum w:abstractNumId="5" w15:restartNumberingAfterBreak="0">
     <w:nsid w:val="6C6F2BEF"/>
     <w:multiLevelType w:val="hybridMultilevel"/>
     <w:tmpl w:val="7A50D536"/>
@@ -3929,7 +5488,7 @@
       </w:rPr>
     </w:lvl>
   </w:abstractNum>
-  <w:abstractNum w:abstractNumId="5" w15:restartNumberingAfterBreak="0">
+  <w:abstractNum w:abstractNumId="6" w15:restartNumberingAfterBreak="0">
     <w:nsid w:val="776D5AA9"/>
     <w:multiLevelType w:val="hybridMultilevel"/>
     <w:tmpl w:val="6960200A"/>
@@ -4042,7 +5601,7 @@
       </w:rPr>
     </w:lvl>
   </w:abstractNum>
-  <w:abstractNum w:abstractNumId="6" w15:restartNumberingAfterBreak="0">
+  <w:abstractNum w:abstractNumId="7" w15:restartNumberingAfterBreak="0">
     <w:nsid w:val="7B011639"/>
     <w:multiLevelType w:val="hybridMultilevel"/>
     <w:tmpl w:val="728E3CEA"/>
@@ -4159,7 +5718,7 @@
     <w:abstractNumId w:val="2"/>
   </w:num>
   <w:num w:numId="2">
-    <w:abstractNumId w:val="6"/>
+    <w:abstractNumId w:val="7"/>
   </w:num>
   <w:num w:numId="3">
     <w:abstractNumId w:val="1"/>
@@ -4168,13 +5727,16 @@
     <w:abstractNumId w:val="0"/>
   </w:num>
   <w:num w:numId="5">
-    <w:abstractNumId w:val="3"/>
+    <w:abstractNumId w:val="4"/>
   </w:num>
   <w:num w:numId="6">
-    <w:abstractNumId w:val="4"/>
+    <w:abstractNumId w:val="5"/>
   </w:num>
   <w:num w:numId="7">
-    <w:abstractNumId w:val="5"/>
+    <w:abstractNumId w:val="6"/>
+  </w:num>
+  <w:num w:numId="8">
+    <w:abstractNumId w:val="3"/>
   </w:num>
 </w:numbering>
 </file>

</xml_diff>